<commit_message>
Added test file and changes to user test doc
</commit_message>
<xml_diff>
--- a/SoundOff-seperate_files_classes/Testing/User Interface Testing.docx
+++ b/SoundOff-seperate_files_classes/Testing/User Interface Testing.docx
@@ -1,6 +1,6 @@
 
 <file path=word/document.xml><?xml version="1.0" encoding="utf-8"?>
-<w:document xmlns:wpc="http://schemas.microsoft.com/office/word/2010/wordprocessingCanvas" xmlns:cx="http://schemas.microsoft.com/office/drawing/2014/chartex" xmlns:cx1="http://schemas.microsoft.com/office/drawing/2015/9/8/chartex" xmlns:cx2="http://schemas.microsoft.com/office/drawing/2015/10/21/chartex" xmlns:cx3="http://schemas.microsoft.com/office/drawing/2016/5/9/chartex" xmlns:cx4="http://schemas.microsoft.com/office/drawing/2016/5/10/chartex" xmlns:cx5="http://schemas.microsoft.com/office/drawing/2016/5/11/chartex" xmlns:cx6="http://schemas.microsoft.com/office/drawing/2016/5/12/chartex" xmlns:cx7="http://schemas.microsoft.com/office/drawing/2016/5/13/chartex" xmlns:cx8="http://schemas.microsoft.com/office/drawing/2016/5/14/chartex" xmlns:mc="http://schemas.openxmlformats.org/markup-compatibility/2006" xmlns:aink="http://schemas.microsoft.com/office/drawing/2016/ink" xmlns:am3d="http://schemas.microsoft.com/office/drawing/2017/model3d" xmlns:o="urn:schemas-microsoft-com:office:office" xmlns:r="http://schemas.openxmlformats.org/officeDocument/2006/relationships" xmlns:m="http://schemas.openxmlformats.org/officeDocument/2006/math" xmlns:v="urn:schemas-microsoft-com:vml" xmlns:wp14="http://schemas.microsoft.com/office/word/2010/wordprocessingDrawing" xmlns:wp="http://schemas.openxmlformats.org/drawingml/2006/wordprocessingDrawing" xmlns:w10="urn:schemas-microsoft-com:office:word" xmlns:w="http://schemas.openxmlformats.org/wordprocessingml/2006/main" xmlns:w14="http://schemas.microsoft.com/office/word/2010/wordml" xmlns:w15="http://schemas.microsoft.com/office/word/2012/wordml" xmlns:w16cex="http://schemas.microsoft.com/office/word/2018/wordml/cex" xmlns:w16cid="http://schemas.microsoft.com/office/word/2016/wordml/cid" xmlns:w16="http://schemas.microsoft.com/office/word/2018/wordml" xmlns:w16sdtdh="http://schemas.microsoft.com/office/word/2020/wordml/sdtdatahash" xmlns:w16se="http://schemas.microsoft.com/office/word/2015/wordml/symex" xmlns:wpg="http://schemas.microsoft.com/office/word/2010/wordprocessingGroup" xmlns:wpi="http://schemas.microsoft.com/office/word/2010/wordprocessingInk" xmlns:wne="http://schemas.microsoft.com/office/word/2006/wordml" xmlns:wps="http://schemas.microsoft.com/office/word/2010/wordprocessingShape" mc:Ignorable="w14 w15 w16se w16cid w16 w16cex w16sdtdh wp14">
+<w:document xmlns:wpc="http://schemas.microsoft.com/office/word/2010/wordprocessingCanvas" xmlns:cx="http://schemas.microsoft.com/office/drawing/2014/chartex" xmlns:cx1="http://schemas.microsoft.com/office/drawing/2015/9/8/chartex" xmlns:cx2="http://schemas.microsoft.com/office/drawing/2015/10/21/chartex" xmlns:cx3="http://schemas.microsoft.com/office/drawing/2016/5/9/chartex" xmlns:cx4="http://schemas.microsoft.com/office/drawing/2016/5/10/chartex" xmlns:cx5="http://schemas.microsoft.com/office/drawing/2016/5/11/chartex" xmlns:cx6="http://schemas.microsoft.com/office/drawing/2016/5/12/chartex" xmlns:cx7="http://schemas.microsoft.com/office/drawing/2016/5/13/chartex" xmlns:cx8="http://schemas.microsoft.com/office/drawing/2016/5/14/chartex" xmlns:mc="http://schemas.openxmlformats.org/markup-compatibility/2006" xmlns:aink="http://schemas.microsoft.com/office/drawing/2016/ink" xmlns:am3d="http://schemas.microsoft.com/office/drawing/2017/model3d" xmlns:o="urn:schemas-microsoft-com:office:office" xmlns:oel="http://schemas.microsoft.com/office/2019/extlst" xmlns:r="http://schemas.openxmlformats.org/officeDocument/2006/relationships" xmlns:m="http://schemas.openxmlformats.org/officeDocument/2006/math" xmlns:v="urn:schemas-microsoft-com:vml" xmlns:wp14="http://schemas.microsoft.com/office/word/2010/wordprocessingDrawing" xmlns:wp="http://schemas.openxmlformats.org/drawingml/2006/wordprocessingDrawing" xmlns:w10="urn:schemas-microsoft-com:office:word" xmlns:w="http://schemas.openxmlformats.org/wordprocessingml/2006/main" xmlns:w14="http://schemas.microsoft.com/office/word/2010/wordml" xmlns:w15="http://schemas.microsoft.com/office/word/2012/wordml" xmlns:w16cex="http://schemas.microsoft.com/office/word/2018/wordml/cex" xmlns:w16cid="http://schemas.microsoft.com/office/word/2016/wordml/cid" xmlns:w16="http://schemas.microsoft.com/office/word/2018/wordml" xmlns:w16sdtdh="http://schemas.microsoft.com/office/word/2020/wordml/sdtdatahash" xmlns:w16se="http://schemas.microsoft.com/office/word/2015/wordml/symex" xmlns:wpg="http://schemas.microsoft.com/office/word/2010/wordprocessingGroup" xmlns:wpi="http://schemas.microsoft.com/office/word/2010/wordprocessingInk" xmlns:wne="http://schemas.microsoft.com/office/word/2006/wordml" xmlns:wps="http://schemas.microsoft.com/office/word/2010/wordprocessingShape" mc:Ignorable="w14 w15 w16se w16cid w16 w16cex w16sdtdh wp14">
   <w:body>
     <w:p/>
     <w:p>
@@ -119,7 +119,15 @@
     <w:p/>
     <w:p>
       <w:r>
-        <w:t xml:space="preserve">**Note that the scaling of the users screen being at 175% or higher, may cause the buttons on the bottom of the window to not be visible. We have found that setting the scaling to below 125% produces the best results. </w:t>
+        <w:t xml:space="preserve">**Note that the scaling of the </w:t>
+      </w:r>
+      <w:proofErr w:type="gramStart"/>
+      <w:r>
+        <w:t>users</w:t>
+      </w:r>
+      <w:proofErr w:type="gramEnd"/>
+      <w:r>
+        <w:t xml:space="preserve"> screen being at 175% or higher, may cause the buttons on the bottom of the window to not be visible. We have found that setting the scaling to below 125% produces the best results. </w:t>
       </w:r>
     </w:p>
     <w:p/>
@@ -137,7 +145,26 @@
         <w:t xml:space="preserve">. As of now, </w:t>
       </w:r>
       <w:r>
-        <w:t xml:space="preserve">wav, mp4, and flac file formats may </w:t>
+        <w:t xml:space="preserve">wav, mp4, </w:t>
+      </w:r>
+      <w:proofErr w:type="gramStart"/>
+      <w:r>
+        <w:t>mp3,</w:t>
+      </w:r>
+      <w:r>
+        <w:t>and</w:t>
+      </w:r>
+      <w:proofErr w:type="gramEnd"/>
+      <w:r>
+        <w:t xml:space="preserve"> </w:t>
+      </w:r>
+      <w:proofErr w:type="spellStart"/>
+      <w:r>
+        <w:t>flac</w:t>
+      </w:r>
+      <w:proofErr w:type="spellEnd"/>
+      <w:r>
+        <w:t xml:space="preserve"> file formats may </w:t>
       </w:r>
       <w:r>
         <w:t>be selected</w:t>
@@ -152,7 +179,18 @@
         <w:t xml:space="preserve">The user will need to adjust the filter on the select a file window </w:t>
       </w:r>
       <w:r>
-        <w:t xml:space="preserve">if they wish to select a flac or mp4 file. </w:t>
+        <w:t xml:space="preserve">if they wish to select a </w:t>
+      </w:r>
+      <w:proofErr w:type="spellStart"/>
+      <w:r>
+        <w:t>flac</w:t>
+      </w:r>
+      <w:proofErr w:type="spellEnd"/>
+      <w:r>
+        <w:t>, mp3,</w:t>
+      </w:r>
+      <w:r>
+        <w:t xml:space="preserve"> or mp4 file. </w:t>
       </w:r>
     </w:p>
     <w:p/>
@@ -168,10 +206,13 @@
         <w:t>After selecting a file, when the user clicks “open”</w:t>
       </w:r>
       <w:r>
-        <w:t xml:space="preserve"> or hits the enter key on their keyboard, </w:t>
-      </w:r>
-      <w:r>
-        <w:t xml:space="preserve"> the file will be read into the program</w:t>
+        <w:t xml:space="preserve"> or hits the enter key on their keyboard,</w:t>
+      </w:r>
+      <w:r>
+        <w:t xml:space="preserve"> </w:t>
+      </w:r>
+      <w:r>
+        <w:t>the file will be read into the program</w:t>
       </w:r>
       <w:r>
         <w:t>.</w:t>
@@ -231,14 +272,6 @@
           </wp:inline>
         </w:drawing>
       </w:r>
-      <w:commentRangeStart w:id="0"/>
-      <w:commentRangeEnd w:id="0"/>
-      <w:r>
-        <w:rPr>
-          <w:rStyle w:val="CommentReference"/>
-        </w:rPr>
-        <w:commentReference w:id="0"/>
-      </w:r>
     </w:p>
     <w:p/>
     <w:p/>
@@ -320,7 +353,13 @@
         <w:t xml:space="preserve">Once the </w:t>
       </w:r>
       <w:r>
-        <w:t xml:space="preserve">user closes out the above window they will be able to select another file and start the process over again. </w:t>
+        <w:t>user closes out the above window</w:t>
+      </w:r>
+      <w:r>
+        <w:t>,</w:t>
+      </w:r>
+      <w:r>
+        <w:t xml:space="preserve"> they will be able to select another file and start the process over again. </w:t>
       </w:r>
       <w:r>
         <w:t xml:space="preserve">They will not be able to interact with the </w:t>
@@ -409,7 +448,7 @@
                     <pic:cNvPicPr/>
                   </pic:nvPicPr>
                   <pic:blipFill>
-                    <a:blip r:embed="rId13"/>
+                    <a:blip r:embed="rId9"/>
                     <a:stretch>
                       <a:fillRect/>
                     </a:stretch>
@@ -444,7 +483,23 @@
     <w:p/>
     <w:p>
       <w:r>
-        <w:t xml:space="preserve">Clicking “Create a new standards.db (empty) file” will create a new empty standards file. The user can then use the “Add Standards” feature to populate that file and proceed with the report they wish to get. </w:t>
+        <w:t xml:space="preserve">Clicking “Create a </w:t>
+      </w:r>
+      <w:proofErr w:type="gramStart"/>
+      <w:r>
+        <w:t xml:space="preserve">new </w:t>
+      </w:r>
+      <w:proofErr w:type="spellStart"/>
+      <w:r>
+        <w:t>standards</w:t>
+      </w:r>
+      <w:proofErr w:type="gramEnd"/>
+      <w:r>
+        <w:t>.db</w:t>
+      </w:r>
+      <w:proofErr w:type="spellEnd"/>
+      <w:r>
+        <w:t xml:space="preserve"> (empty) file” will create a new empty standards file. The user can then use the “Add Standards” feature to populate that file and proceed with the report they wish to get. </w:t>
       </w:r>
     </w:p>
     <w:p>
@@ -592,13 +647,13 @@
       </w:r>
     </w:p>
     <w:p>
-      <w:commentRangeStart w:id="1"/>
-      <w:commentRangeEnd w:id="1"/>
+      <w:commentRangeStart w:id="0"/>
+      <w:commentRangeEnd w:id="0"/>
       <w:r>
         <w:rPr>
           <w:rStyle w:val="CommentReference"/>
         </w:rPr>
-        <w:commentReference w:id="1"/>
+        <w:commentReference w:id="0"/>
       </w:r>
     </w:p>
     <w:p/>
@@ -622,7 +677,15 @@
         <w:t>/deletes</w:t>
       </w:r>
       <w:r>
-        <w:t xml:space="preserve"> any platforms they will be </w:t>
+        <w:t xml:space="preserve"> any </w:t>
+      </w:r>
+      <w:proofErr w:type="gramStart"/>
+      <w:r>
+        <w:t>platforms</w:t>
+      </w:r>
+      <w:proofErr w:type="gramEnd"/>
+      <w:r>
+        <w:t xml:space="preserve"> they will be </w:t>
       </w:r>
       <w:r>
         <w:t xml:space="preserve">reflected in this </w:t>
@@ -724,7 +787,11 @@
         <w:t>,</w:t>
       </w:r>
       <w:r>
-        <w:t xml:space="preserve"> the default one is LUF</w:t>
+        <w:t xml:space="preserve"> the default one is </w:t>
+      </w:r>
+      <w:proofErr w:type="gramStart"/>
+      <w:r>
+        <w:t>LUF</w:t>
       </w:r>
       <w:r>
         <w:t>s</w:t>
@@ -733,7 +800,11 @@
         <w:t xml:space="preserve"> </w:t>
       </w:r>
       <w:r>
-        <w:t xml:space="preserve"> and Peak</w:t>
+        <w:t xml:space="preserve"> and</w:t>
+      </w:r>
+      <w:proofErr w:type="gramEnd"/>
+      <w:r>
+        <w:t xml:space="preserve"> Peak</w:t>
       </w:r>
       <w:r>
         <w:t>.</w:t>
@@ -759,7 +830,7 @@
     </w:p>
     <w:p/>
     <w:p>
-      <w:commentRangeStart w:id="2"/>
+      <w:commentRangeStart w:id="1"/>
       <w:r>
         <w:rPr>
           <w:noProof/>
@@ -811,12 +882,12 @@
           </wp:inline>
         </w:drawing>
       </w:r>
-      <w:commentRangeEnd w:id="2"/>
+      <w:commentRangeEnd w:id="1"/>
       <w:r>
         <w:rPr>
           <w:rStyle w:val="CommentReference"/>
         </w:rPr>
-        <w:commentReference w:id="2"/>
+        <w:commentReference w:id="1"/>
       </w:r>
     </w:p>
     <w:p/>
@@ -858,7 +929,15 @@
         <w:t xml:space="preserve">, by hitting the “Select” button or enter key, the </w:t>
       </w:r>
       <w:r>
-        <w:t>current platforms selected will now be used to generate the report. If a user clicks “Select All Platforms”, all of the platforms will be used to generate the report. Once one of these buttons or keys is selected, the following window will appear:</w:t>
+        <w:t xml:space="preserve">current platforms selected will now be used to generate the report. If a user clicks “Select All Platforms”, </w:t>
+      </w:r>
+      <w:proofErr w:type="gramStart"/>
+      <w:r>
+        <w:t>all of</w:t>
+      </w:r>
+      <w:proofErr w:type="gramEnd"/>
+      <w:r>
+        <w:t xml:space="preserve"> the platforms will be used to generate the report. Once one of these buttons or keys is selected, the following window will appear:</w:t>
       </w:r>
     </w:p>
     <w:p/>
@@ -904,13 +983,13 @@
           </wp:inline>
         </w:drawing>
       </w:r>
-      <w:commentRangeStart w:id="3"/>
-      <w:commentRangeEnd w:id="3"/>
+      <w:commentRangeStart w:id="2"/>
+      <w:commentRangeEnd w:id="2"/>
       <w:r>
         <w:rPr>
           <w:rStyle w:val="CommentReference"/>
         </w:rPr>
-        <w:commentReference w:id="3"/>
+        <w:commentReference w:id="2"/>
       </w:r>
     </w:p>
     <w:p/>
@@ -970,13 +1049,29 @@
         <w:t xml:space="preserve"> the standard it is shown in yellow</w:t>
       </w:r>
       <w:r>
-        <w:t xml:space="preserve"> (this margin is +/- 2 LUFs and +/- 0.5 dbfs for True Peak)</w:t>
+        <w:t xml:space="preserve"> (this margin is +/- 2 LUFs and +/- 0.5 </w:t>
+      </w:r>
+      <w:proofErr w:type="spellStart"/>
+      <w:r>
+        <w:t>dbfs</w:t>
+      </w:r>
+      <w:proofErr w:type="spellEnd"/>
+      <w:r>
+        <w:t xml:space="preserve"> for True Peak)</w:t>
       </w:r>
       <w:r>
         <w:t xml:space="preserve">. </w:t>
       </w:r>
       <w:r>
-        <w:t xml:space="preserve">Once again the value is positive indicating how much the value can still be increased by and pass the platform’s standard or negative indicating how much the value will need to be decreased by in order to pass the platform’s standard. </w:t>
+        <w:t xml:space="preserve">Once </w:t>
+      </w:r>
+      <w:proofErr w:type="gramStart"/>
+      <w:r>
+        <w:t>again</w:t>
+      </w:r>
+      <w:proofErr w:type="gramEnd"/>
+      <w:r>
+        <w:t xml:space="preserve"> the value is positive indicating how much the value can still be increased by and pass the platform’s standard or negative indicating how much the value will need to be decreased by in order to pass the platform’s standard. </w:t>
       </w:r>
     </w:p>
     <w:p>
@@ -1126,13 +1221,13 @@
           </wp:inline>
         </w:drawing>
       </w:r>
-      <w:commentRangeStart w:id="4"/>
-      <w:commentRangeEnd w:id="4"/>
+      <w:commentRangeStart w:id="3"/>
+      <w:commentRangeEnd w:id="3"/>
       <w:r>
         <w:rPr>
           <w:rStyle w:val="CommentReference"/>
         </w:rPr>
-        <w:commentReference w:id="4"/>
+        <w:commentReference w:id="3"/>
       </w:r>
     </w:p>
     <w:p/>
@@ -1237,16 +1332,16 @@
       <w:r>
         <w:t xml:space="preserve">no error message will pop up, but no additional standard will be </w:t>
       </w:r>
-      <w:commentRangeStart w:id="5"/>
+      <w:commentRangeStart w:id="4"/>
       <w:r>
         <w:t>added</w:t>
       </w:r>
-      <w:commentRangeEnd w:id="5"/>
+      <w:commentRangeEnd w:id="4"/>
       <w:r>
         <w:rPr>
           <w:rStyle w:val="CommentReference"/>
         </w:rPr>
-        <w:commentReference w:id="5"/>
+        <w:commentReference w:id="4"/>
       </w:r>
       <w:r>
         <w:t xml:space="preserve">. </w:t>
@@ -1284,7 +1379,15 @@
         <w:t xml:space="preserve">If the user enters a positive </w:t>
       </w:r>
       <w:r>
-        <w:t>LUFs or True Peak value the following error message will appear</w:t>
+        <w:t xml:space="preserve">LUFs or True Peak </w:t>
+      </w:r>
+      <w:proofErr w:type="gramStart"/>
+      <w:r>
+        <w:t>value</w:t>
+      </w:r>
+      <w:proofErr w:type="gramEnd"/>
+      <w:r>
+        <w:t xml:space="preserve"> the following error message will appear</w:t>
       </w:r>
       <w:r>
         <w:t>:</w:t>
@@ -1396,6 +1499,9 @@
         <w:t xml:space="preserve">    </w:t>
       </w:r>
       <w:r>
+        <w:rPr>
+          <w:noProof/>
+        </w:rPr>
         <w:drawing>
           <wp:inline distT="0" distB="0" distL="0" distR="0" wp14:anchorId="2513A9BD" wp14:editId="7E636DAE">
             <wp:extent cx="2190766" cy="971557"/>
@@ -1524,7 +1630,15 @@
         </w:numPr>
       </w:pPr>
       <w:r>
-        <w:t>The user is able to enter a value for one or both the True Peak and LUFs standard. However, i</w:t>
+        <w:t xml:space="preserve">The user </w:t>
+      </w:r>
+      <w:proofErr w:type="gramStart"/>
+      <w:r>
+        <w:t>is able to</w:t>
+      </w:r>
+      <w:proofErr w:type="gramEnd"/>
+      <w:r>
+        <w:t xml:space="preserve"> enter a value for one or both the True Peak and LUFs standard. However, i</w:t>
       </w:r>
       <w:r>
         <w:t xml:space="preserve">f the user enters </w:t>
@@ -1550,6 +1664,9 @@
         <w:t xml:space="preserve">                 </w:t>
       </w:r>
       <w:r>
+        <w:rPr>
+          <w:noProof/>
+        </w:rPr>
         <w:drawing>
           <wp:inline distT="0" distB="0" distL="0" distR="0" wp14:anchorId="51FD42B4" wp14:editId="7BF4C9C8">
             <wp:extent cx="4876836" cy="933457"/>
@@ -1715,7 +1832,7 @@
       </w:r>
     </w:p>
     <w:p>
-      <w:commentRangeStart w:id="6"/>
+      <w:commentRangeStart w:id="5"/>
       <w:r>
         <w:rPr>
           <w:noProof/>
@@ -1767,12 +1884,12 @@
           </wp:inline>
         </w:drawing>
       </w:r>
-      <w:commentRangeEnd w:id="6"/>
+      <w:commentRangeEnd w:id="5"/>
       <w:r>
         <w:rPr>
           <w:rStyle w:val="CommentReference"/>
         </w:rPr>
-        <w:commentReference w:id="6"/>
+        <w:commentReference w:id="5"/>
       </w:r>
     </w:p>
     <w:p/>
@@ -1834,7 +1951,7 @@
     </w:p>
     <w:p/>
     <w:p>
-      <w:commentRangeStart w:id="7"/>
+      <w:commentRangeStart w:id="6"/>
       <w:r>
         <w:rPr>
           <w:noProof/>
@@ -1886,12 +2003,12 @@
           </wp:inline>
         </w:drawing>
       </w:r>
-      <w:commentRangeEnd w:id="7"/>
+      <w:commentRangeEnd w:id="6"/>
       <w:r>
         <w:rPr>
           <w:rStyle w:val="CommentReference"/>
         </w:rPr>
-        <w:commentReference w:id="7"/>
+        <w:commentReference w:id="6"/>
       </w:r>
     </w:p>
     <w:p/>
@@ -2109,13 +2226,13 @@
           </wp:inline>
         </w:drawing>
       </w:r>
-      <w:commentRangeStart w:id="8"/>
-      <w:commentRangeEnd w:id="8"/>
+      <w:commentRangeStart w:id="7"/>
+      <w:commentRangeEnd w:id="7"/>
       <w:r>
         <w:rPr>
           <w:rStyle w:val="CommentReference"/>
         </w:rPr>
-        <w:commentReference w:id="8"/>
+        <w:commentReference w:id="7"/>
       </w:r>
     </w:p>
     <w:p>
@@ -2153,8 +2270,8 @@
 </file>
 
 <file path=word/comments.xml><?xml version="1.0" encoding="utf-8"?>
-<w:comments xmlns:wpc="http://schemas.microsoft.com/office/word/2010/wordprocessingCanvas" xmlns:cx="http://schemas.microsoft.com/office/drawing/2014/chartex" xmlns:cx1="http://schemas.microsoft.com/office/drawing/2015/9/8/chartex" xmlns:cx2="http://schemas.microsoft.com/office/drawing/2015/10/21/chartex" xmlns:cx3="http://schemas.microsoft.com/office/drawing/2016/5/9/chartex" xmlns:cx4="http://schemas.microsoft.com/office/drawing/2016/5/10/chartex" xmlns:cx5="http://schemas.microsoft.com/office/drawing/2016/5/11/chartex" xmlns:cx6="http://schemas.microsoft.com/office/drawing/2016/5/12/chartex" xmlns:cx7="http://schemas.microsoft.com/office/drawing/2016/5/13/chartex" xmlns:cx8="http://schemas.microsoft.com/office/drawing/2016/5/14/chartex" xmlns:mc="http://schemas.openxmlformats.org/markup-compatibility/2006" xmlns:aink="http://schemas.microsoft.com/office/drawing/2016/ink" xmlns:am3d="http://schemas.microsoft.com/office/drawing/2017/model3d" xmlns:o="urn:schemas-microsoft-com:office:office" xmlns:r="http://schemas.openxmlformats.org/officeDocument/2006/relationships" xmlns:m="http://schemas.openxmlformats.org/officeDocument/2006/math" xmlns:v="urn:schemas-microsoft-com:vml" xmlns:wp14="http://schemas.microsoft.com/office/word/2010/wordprocessingDrawing" xmlns:wp="http://schemas.openxmlformats.org/drawingml/2006/wordprocessingDrawing" xmlns:w10="urn:schemas-microsoft-com:office:word" xmlns:w="http://schemas.openxmlformats.org/wordprocessingml/2006/main" xmlns:w14="http://schemas.microsoft.com/office/word/2010/wordml" xmlns:w15="http://schemas.microsoft.com/office/word/2012/wordml" xmlns:w16cex="http://schemas.microsoft.com/office/word/2018/wordml/cex" xmlns:w16cid="http://schemas.microsoft.com/office/word/2016/wordml/cid" xmlns:w16="http://schemas.microsoft.com/office/word/2018/wordml" xmlns:w16sdtdh="http://schemas.microsoft.com/office/word/2020/wordml/sdtdatahash" xmlns:w16se="http://schemas.microsoft.com/office/word/2015/wordml/symex" xmlns:wpg="http://schemas.microsoft.com/office/word/2010/wordprocessingGroup" xmlns:wpi="http://schemas.microsoft.com/office/word/2010/wordprocessingInk" xmlns:wne="http://schemas.microsoft.com/office/word/2006/wordml" xmlns:wps="http://schemas.microsoft.com/office/word/2010/wordprocessingShape" mc:Ignorable="w14 w15 w16se w16cid w16 w16cex w16sdtdh wp14">
-  <w:comment w:id="0" w:author="Leah Squiller" w:date="2022-04-08T10:31:00Z" w:initials="LS">
+<w:comments xmlns:wpc="http://schemas.microsoft.com/office/word/2010/wordprocessingCanvas" xmlns:cx="http://schemas.microsoft.com/office/drawing/2014/chartex" xmlns:cx1="http://schemas.microsoft.com/office/drawing/2015/9/8/chartex" xmlns:cx2="http://schemas.microsoft.com/office/drawing/2015/10/21/chartex" xmlns:cx3="http://schemas.microsoft.com/office/drawing/2016/5/9/chartex" xmlns:cx4="http://schemas.microsoft.com/office/drawing/2016/5/10/chartex" xmlns:cx5="http://schemas.microsoft.com/office/drawing/2016/5/11/chartex" xmlns:cx6="http://schemas.microsoft.com/office/drawing/2016/5/12/chartex" xmlns:cx7="http://schemas.microsoft.com/office/drawing/2016/5/13/chartex" xmlns:cx8="http://schemas.microsoft.com/office/drawing/2016/5/14/chartex" xmlns:mc="http://schemas.openxmlformats.org/markup-compatibility/2006" xmlns:aink="http://schemas.microsoft.com/office/drawing/2016/ink" xmlns:am3d="http://schemas.microsoft.com/office/drawing/2017/model3d" xmlns:o="urn:schemas-microsoft-com:office:office" xmlns:oel="http://schemas.microsoft.com/office/2019/extlst" xmlns:r="http://schemas.openxmlformats.org/officeDocument/2006/relationships" xmlns:m="http://schemas.openxmlformats.org/officeDocument/2006/math" xmlns:v="urn:schemas-microsoft-com:vml" xmlns:wp14="http://schemas.microsoft.com/office/word/2010/wordprocessingDrawing" xmlns:wp="http://schemas.openxmlformats.org/drawingml/2006/wordprocessingDrawing" xmlns:w10="urn:schemas-microsoft-com:office:word" xmlns:w="http://schemas.openxmlformats.org/wordprocessingml/2006/main" xmlns:w14="http://schemas.microsoft.com/office/word/2010/wordml" xmlns:w15="http://schemas.microsoft.com/office/word/2012/wordml" xmlns:w16cex="http://schemas.microsoft.com/office/word/2018/wordml/cex" xmlns:w16cid="http://schemas.microsoft.com/office/word/2016/wordml/cid" xmlns:w16="http://schemas.microsoft.com/office/word/2018/wordml" xmlns:w16sdtdh="http://schemas.microsoft.com/office/word/2020/wordml/sdtdatahash" xmlns:w16se="http://schemas.microsoft.com/office/word/2015/wordml/symex" xmlns:wpg="http://schemas.microsoft.com/office/word/2010/wordprocessingGroup" xmlns:wpi="http://schemas.microsoft.com/office/word/2010/wordprocessingInk" xmlns:wne="http://schemas.microsoft.com/office/word/2006/wordml" xmlns:wps="http://schemas.microsoft.com/office/word/2010/wordprocessingShape" mc:Ignorable="w14 w15 w16se w16cid w16 w16cex w16sdtdh wp14">
+  <w:comment w:id="0" w:author="Leah Squiller" w:date="2022-04-01T16:11:00Z" w:initials="LS">
     <w:p>
       <w:r>
         <w:rPr>
@@ -2167,11 +2284,11 @@
           <w:sz w:val="20"/>
           <w:szCs w:val="20"/>
         </w:rPr>
-        <w:t xml:space="preserve">Need updated screenshot </w:t>
+        <w:t>Will need updated screenshot</w:t>
       </w:r>
     </w:p>
   </w:comment>
-  <w:comment w:id="1" w:author="Leah Squiller" w:date="2022-04-01T16:11:00Z" w:initials="LS">
+  <w:comment w:id="1" w:author="Leah Squiller" w:date="2022-04-08T10:34:00Z" w:initials="LS">
     <w:p>
       <w:r>
         <w:rPr>
@@ -2188,7 +2305,7 @@
       </w:r>
     </w:p>
   </w:comment>
-  <w:comment w:id="2" w:author="Leah Squiller" w:date="2022-04-08T10:34:00Z" w:initials="LS">
+  <w:comment w:id="2" w:author="Leah Squiller" w:date="2022-04-01T16:16:00Z" w:initials="LS">
     <w:p>
       <w:r>
         <w:rPr>
@@ -2201,11 +2318,11 @@
           <w:sz w:val="20"/>
           <w:szCs w:val="20"/>
         </w:rPr>
-        <w:t>Will need updated screenshot</w:t>
+        <w:t>Will need a new screenshot</w:t>
       </w:r>
     </w:p>
   </w:comment>
-  <w:comment w:id="3" w:author="Leah Squiller" w:date="2022-04-01T16:16:00Z" w:initials="LS">
+  <w:comment w:id="3" w:author="Leah Squiller" w:date="2022-04-08T10:40:00Z" w:initials="LS">
     <w:p>
       <w:r>
         <w:rPr>
@@ -2218,11 +2335,11 @@
           <w:sz w:val="20"/>
           <w:szCs w:val="20"/>
         </w:rPr>
-        <w:t>Will need a new screenshot</w:t>
+        <w:t>Will need updated screenshot</w:t>
       </w:r>
     </w:p>
   </w:comment>
-  <w:comment w:id="4" w:author="Leah Squiller" w:date="2022-04-08T10:40:00Z" w:initials="LS">
+  <w:comment w:id="4" w:author="Leah Squiller" w:date="2022-03-25T15:22:00Z" w:initials="LS">
     <w:p>
       <w:r>
         <w:rPr>
@@ -2235,11 +2352,11 @@
           <w:sz w:val="20"/>
           <w:szCs w:val="20"/>
         </w:rPr>
-        <w:t>Will need updated screenshot</w:t>
+        <w:t>We may need to add some more checks to this for cases where it is the same standard just entered slightly differently. (ex. spotify vs. Spotify</w:t>
       </w:r>
     </w:p>
   </w:comment>
-  <w:comment w:id="5" w:author="Leah Squiller" w:date="2022-03-25T15:22:00Z" w:initials="LS">
+  <w:comment w:id="5" w:author="Leah Squiller" w:date="2022-04-08T10:42:00Z" w:initials="LS">
     <w:p>
       <w:r>
         <w:rPr>
@@ -2252,7 +2369,7 @@
           <w:sz w:val="20"/>
           <w:szCs w:val="20"/>
         </w:rPr>
-        <w:t>We may need to add some more checks to this for cases where it is the same standard just entered slightly differently. (ex. spotify vs. Spotify</w:t>
+        <w:t>Will need new screenshot</w:t>
       </w:r>
     </w:p>
   </w:comment>
@@ -2273,24 +2390,7 @@
       </w:r>
     </w:p>
   </w:comment>
-  <w:comment w:id="7" w:author="Leah Squiller" w:date="2022-04-08T10:42:00Z" w:initials="LS">
-    <w:p>
-      <w:r>
-        <w:rPr>
-          <w:rStyle w:val="CommentReference"/>
-        </w:rPr>
-        <w:annotationRef/>
-      </w:r>
-      <w:r>
-        <w:rPr>
-          <w:sz w:val="20"/>
-          <w:szCs w:val="20"/>
-        </w:rPr>
-        <w:t>Will need new screenshot</w:t>
-      </w:r>
-    </w:p>
-  </w:comment>
-  <w:comment w:id="8" w:author="Leah Squiller" w:date="2022-04-08T10:43:00Z" w:initials="LS">
+  <w:comment w:id="7" w:author="Leah Squiller" w:date="2022-04-08T10:43:00Z" w:initials="LS">
     <w:p>
       <w:r>
         <w:rPr>
@@ -2311,8 +2411,7 @@
 </file>
 
 <file path=word/commentsExtended.xml><?xml version="1.0" encoding="utf-8"?>
-<w15:commentsEx xmlns:wpc="http://schemas.microsoft.com/office/word/2010/wordprocessingCanvas" xmlns:cx="http://schemas.microsoft.com/office/drawing/2014/chartex" xmlns:cx1="http://schemas.microsoft.com/office/drawing/2015/9/8/chartex" xmlns:cx2="http://schemas.microsoft.com/office/drawing/2015/10/21/chartex" xmlns:cx3="http://schemas.microsoft.com/office/drawing/2016/5/9/chartex" xmlns:cx4="http://schemas.microsoft.com/office/drawing/2016/5/10/chartex" xmlns:cx5="http://schemas.microsoft.com/office/drawing/2016/5/11/chartex" xmlns:cx6="http://schemas.microsoft.com/office/drawing/2016/5/12/chartex" xmlns:cx7="http://schemas.microsoft.com/office/drawing/2016/5/13/chartex" xmlns:cx8="http://schemas.microsoft.com/office/drawing/2016/5/14/chartex" xmlns:mc="http://schemas.openxmlformats.org/markup-compatibility/2006" xmlns:aink="http://schemas.microsoft.com/office/drawing/2016/ink" xmlns:am3d="http://schemas.microsoft.com/office/drawing/2017/model3d" xmlns:o="urn:schemas-microsoft-com:office:office" xmlns:r="http://schemas.openxmlformats.org/officeDocument/2006/relationships" xmlns:m="http://schemas.openxmlformats.org/officeDocument/2006/math" xmlns:v="urn:schemas-microsoft-com:vml" xmlns:wp14="http://schemas.microsoft.com/office/word/2010/wordprocessingDrawing" xmlns:wp="http://schemas.openxmlformats.org/drawingml/2006/wordprocessingDrawing" xmlns:w10="urn:schemas-microsoft-com:office:word" xmlns:w="http://schemas.openxmlformats.org/wordprocessingml/2006/main" xmlns:w14="http://schemas.microsoft.com/office/word/2010/wordml" xmlns:w15="http://schemas.microsoft.com/office/word/2012/wordml" xmlns:w16cex="http://schemas.microsoft.com/office/word/2018/wordml/cex" xmlns:w16cid="http://schemas.microsoft.com/office/word/2016/wordml/cid" xmlns:w16="http://schemas.microsoft.com/office/word/2018/wordml" xmlns:w16sdtdh="http://schemas.microsoft.com/office/word/2020/wordml/sdtdatahash" xmlns:w16se="http://schemas.microsoft.com/office/word/2015/wordml/symex" xmlns:wpg="http://schemas.microsoft.com/office/word/2010/wordprocessingGroup" xmlns:wpi="http://schemas.microsoft.com/office/word/2010/wordprocessingInk" xmlns:wne="http://schemas.microsoft.com/office/word/2006/wordml" xmlns:wps="http://schemas.microsoft.com/office/word/2010/wordprocessingShape" mc:Ignorable="w14 w15 w16se w16cid w16 w16cex w16sdtdh wp14">
-  <w15:commentEx w15:paraId="6E471C21" w15:done="0"/>
+<w15:commentsEx xmlns:wpc="http://schemas.microsoft.com/office/word/2010/wordprocessingCanvas" xmlns:cx="http://schemas.microsoft.com/office/drawing/2014/chartex" xmlns:cx1="http://schemas.microsoft.com/office/drawing/2015/9/8/chartex" xmlns:cx2="http://schemas.microsoft.com/office/drawing/2015/10/21/chartex" xmlns:cx3="http://schemas.microsoft.com/office/drawing/2016/5/9/chartex" xmlns:cx4="http://schemas.microsoft.com/office/drawing/2016/5/10/chartex" xmlns:cx5="http://schemas.microsoft.com/office/drawing/2016/5/11/chartex" xmlns:cx6="http://schemas.microsoft.com/office/drawing/2016/5/12/chartex" xmlns:cx7="http://schemas.microsoft.com/office/drawing/2016/5/13/chartex" xmlns:cx8="http://schemas.microsoft.com/office/drawing/2016/5/14/chartex" xmlns:mc="http://schemas.openxmlformats.org/markup-compatibility/2006" xmlns:aink="http://schemas.microsoft.com/office/drawing/2016/ink" xmlns:am3d="http://schemas.microsoft.com/office/drawing/2017/model3d" xmlns:o="urn:schemas-microsoft-com:office:office" xmlns:oel="http://schemas.microsoft.com/office/2019/extlst" xmlns:r="http://schemas.openxmlformats.org/officeDocument/2006/relationships" xmlns:m="http://schemas.openxmlformats.org/officeDocument/2006/math" xmlns:v="urn:schemas-microsoft-com:vml" xmlns:wp14="http://schemas.microsoft.com/office/word/2010/wordprocessingDrawing" xmlns:wp="http://schemas.openxmlformats.org/drawingml/2006/wordprocessingDrawing" xmlns:w10="urn:schemas-microsoft-com:office:word" xmlns:w="http://schemas.openxmlformats.org/wordprocessingml/2006/main" xmlns:w14="http://schemas.microsoft.com/office/word/2010/wordml" xmlns:w15="http://schemas.microsoft.com/office/word/2012/wordml" xmlns:w16cex="http://schemas.microsoft.com/office/word/2018/wordml/cex" xmlns:w16cid="http://schemas.microsoft.com/office/word/2016/wordml/cid" xmlns:w16="http://schemas.microsoft.com/office/word/2018/wordml" xmlns:w16sdtdh="http://schemas.microsoft.com/office/word/2020/wordml/sdtdatahash" xmlns:w16se="http://schemas.microsoft.com/office/word/2015/wordml/symex" xmlns:wpg="http://schemas.microsoft.com/office/word/2010/wordprocessingGroup" xmlns:wpi="http://schemas.microsoft.com/office/word/2010/wordprocessingInk" xmlns:wne="http://schemas.microsoft.com/office/word/2006/wordml" xmlns:wps="http://schemas.microsoft.com/office/word/2010/wordprocessingShape" mc:Ignorable="w14 w15 w16se w16cid w16 w16cex w16sdtdh wp14">
   <w15:commentEx w15:paraId="5684FF41" w15:done="0"/>
   <w15:commentEx w15:paraId="760F8E8C" w15:done="0"/>
   <w15:commentEx w15:paraId="058F8A85" w15:done="0"/>
@@ -2325,8 +2424,7 @@
 </file>
 
 <file path=word/commentsExtensible.xml><?xml version="1.0" encoding="utf-8"?>
-<w16cex:commentsExtensible xmlns:wpc="http://schemas.microsoft.com/office/word/2010/wordprocessingCanvas" xmlns:cx="http://schemas.microsoft.com/office/drawing/2014/chartex" xmlns:cx1="http://schemas.microsoft.com/office/drawing/2015/9/8/chartex" xmlns:cx2="http://schemas.microsoft.com/office/drawing/2015/10/21/chartex" xmlns:cx3="http://schemas.microsoft.com/office/drawing/2016/5/9/chartex" xmlns:cx4="http://schemas.microsoft.com/office/drawing/2016/5/10/chartex" xmlns:cx5="http://schemas.microsoft.com/office/drawing/2016/5/11/chartex" xmlns:cx6="http://schemas.microsoft.com/office/drawing/2016/5/12/chartex" xmlns:cx7="http://schemas.microsoft.com/office/drawing/2016/5/13/chartex" xmlns:cx8="http://schemas.microsoft.com/office/drawing/2016/5/14/chartex" xmlns:mc="http://schemas.openxmlformats.org/markup-compatibility/2006" xmlns:aink="http://schemas.microsoft.com/office/drawing/2016/ink" xmlns:am3d="http://schemas.microsoft.com/office/drawing/2017/model3d" xmlns:o="urn:schemas-microsoft-com:office:office" xmlns:r="http://schemas.openxmlformats.org/officeDocument/2006/relationships" xmlns:m="http://schemas.openxmlformats.org/officeDocument/2006/math" xmlns:v="urn:schemas-microsoft-com:vml" xmlns:wp14="http://schemas.microsoft.com/office/word/2010/wordprocessingDrawing" xmlns:wp="http://schemas.openxmlformats.org/drawingml/2006/wordprocessingDrawing" xmlns:w10="urn:schemas-microsoft-com:office:word" xmlns:w="http://schemas.openxmlformats.org/wordprocessingml/2006/main" xmlns:w14="http://schemas.microsoft.com/office/word/2010/wordml" xmlns:w15="http://schemas.microsoft.com/office/word/2012/wordml" xmlns:w16cex="http://schemas.microsoft.com/office/word/2018/wordml/cex" xmlns:w16cid="http://schemas.microsoft.com/office/word/2016/wordml/cid" xmlns:w16="http://schemas.microsoft.com/office/word/2018/wordml" xmlns:w16sdtdh="http://schemas.microsoft.com/office/word/2020/wordml/sdtdatahash" xmlns:w16se="http://schemas.microsoft.com/office/word/2015/wordml/symex" xmlns:wpg="http://schemas.microsoft.com/office/word/2010/wordprocessingGroup" xmlns:wpi="http://schemas.microsoft.com/office/word/2010/wordprocessingInk" xmlns:wne="http://schemas.microsoft.com/office/word/2006/wordml" xmlns:wps="http://schemas.microsoft.com/office/word/2010/wordprocessingShape" mc:Ignorable="w14 w15 w16se w16cid w16 w16cex w16sdtdh wp14">
-  <w16cex:commentExtensible w16cex:durableId="25FA8D82" w16cex:dateUtc="2022-04-08T14:31:00Z"/>
+<w16cex:commentsExtensible xmlns:wpc="http://schemas.microsoft.com/office/word/2010/wordprocessingCanvas" xmlns:cx="http://schemas.microsoft.com/office/drawing/2014/chartex" xmlns:cx1="http://schemas.microsoft.com/office/drawing/2015/9/8/chartex" xmlns:cx2="http://schemas.microsoft.com/office/drawing/2015/10/21/chartex" xmlns:cx3="http://schemas.microsoft.com/office/drawing/2016/5/9/chartex" xmlns:cx4="http://schemas.microsoft.com/office/drawing/2016/5/10/chartex" xmlns:cx5="http://schemas.microsoft.com/office/drawing/2016/5/11/chartex" xmlns:cx6="http://schemas.microsoft.com/office/drawing/2016/5/12/chartex" xmlns:cx7="http://schemas.microsoft.com/office/drawing/2016/5/13/chartex" xmlns:cx8="http://schemas.microsoft.com/office/drawing/2016/5/14/chartex" xmlns:mc="http://schemas.openxmlformats.org/markup-compatibility/2006" xmlns:aink="http://schemas.microsoft.com/office/drawing/2016/ink" xmlns:am3d="http://schemas.microsoft.com/office/drawing/2017/model3d" xmlns:o="urn:schemas-microsoft-com:office:office" xmlns:oel="http://schemas.microsoft.com/office/2019/extlst" xmlns:r="http://schemas.openxmlformats.org/officeDocument/2006/relationships" xmlns:m="http://schemas.openxmlformats.org/officeDocument/2006/math" xmlns:v="urn:schemas-microsoft-com:vml" xmlns:wp14="http://schemas.microsoft.com/office/word/2010/wordprocessingDrawing" xmlns:wp="http://schemas.openxmlformats.org/drawingml/2006/wordprocessingDrawing" xmlns:w10="urn:schemas-microsoft-com:office:word" xmlns:w="http://schemas.openxmlformats.org/wordprocessingml/2006/main" xmlns:w14="http://schemas.microsoft.com/office/word/2010/wordml" xmlns:w15="http://schemas.microsoft.com/office/word/2012/wordml" xmlns:w16cex="http://schemas.microsoft.com/office/word/2018/wordml/cex" xmlns:w16cid="http://schemas.microsoft.com/office/word/2016/wordml/cid" xmlns:w16="http://schemas.microsoft.com/office/word/2018/wordml" xmlns:w16sdtdh="http://schemas.microsoft.com/office/word/2020/wordml/sdtdatahash" xmlns:w16se="http://schemas.microsoft.com/office/word/2015/wordml/symex" xmlns:wpg="http://schemas.microsoft.com/office/word/2010/wordprocessingGroup" xmlns:wpi="http://schemas.microsoft.com/office/word/2010/wordprocessingInk" xmlns:wne="http://schemas.microsoft.com/office/word/2006/wordml" xmlns:wps="http://schemas.microsoft.com/office/word/2010/wordprocessingShape" mc:Ignorable="w14 w15 w16se w16cid w16 w16cex w16sdtdh wp14">
   <w16cex:commentExtensible w16cex:durableId="25F1A29E" w16cex:dateUtc="2022-04-01T20:11:00Z"/>
   <w16cex:commentExtensible w16cex:durableId="25FA8E4B" w16cex:dateUtc="2022-04-08T14:34:00Z"/>
   <w16cex:commentExtensible w16cex:durableId="25F1A3C6" w16cex:dateUtc="2022-04-01T20:16:00Z"/>
@@ -2339,8 +2437,7 @@
 </file>
 
 <file path=word/commentsIds.xml><?xml version="1.0" encoding="utf-8"?>
-<w16cid:commentsIds xmlns:wpc="http://schemas.microsoft.com/office/word/2010/wordprocessingCanvas" xmlns:cx="http://schemas.microsoft.com/office/drawing/2014/chartex" xmlns:cx1="http://schemas.microsoft.com/office/drawing/2015/9/8/chartex" xmlns:cx2="http://schemas.microsoft.com/office/drawing/2015/10/21/chartex" xmlns:cx3="http://schemas.microsoft.com/office/drawing/2016/5/9/chartex" xmlns:cx4="http://schemas.microsoft.com/office/drawing/2016/5/10/chartex" xmlns:cx5="http://schemas.microsoft.com/office/drawing/2016/5/11/chartex" xmlns:cx6="http://schemas.microsoft.com/office/drawing/2016/5/12/chartex" xmlns:cx7="http://schemas.microsoft.com/office/drawing/2016/5/13/chartex" xmlns:cx8="http://schemas.microsoft.com/office/drawing/2016/5/14/chartex" xmlns:mc="http://schemas.openxmlformats.org/markup-compatibility/2006" xmlns:aink="http://schemas.microsoft.com/office/drawing/2016/ink" xmlns:am3d="http://schemas.microsoft.com/office/drawing/2017/model3d" xmlns:o="urn:schemas-microsoft-com:office:office" xmlns:r="http://schemas.openxmlformats.org/officeDocument/2006/relationships" xmlns:m="http://schemas.openxmlformats.org/officeDocument/2006/math" xmlns:v="urn:schemas-microsoft-com:vml" xmlns:wp14="http://schemas.microsoft.com/office/word/2010/wordprocessingDrawing" xmlns:wp="http://schemas.openxmlformats.org/drawingml/2006/wordprocessingDrawing" xmlns:w10="urn:schemas-microsoft-com:office:word" xmlns:w="http://schemas.openxmlformats.org/wordprocessingml/2006/main" xmlns:w14="http://schemas.microsoft.com/office/word/2010/wordml" xmlns:w15="http://schemas.microsoft.com/office/word/2012/wordml" xmlns:w16cex="http://schemas.microsoft.com/office/word/2018/wordml/cex" xmlns:w16cid="http://schemas.microsoft.com/office/word/2016/wordml/cid" xmlns:w16="http://schemas.microsoft.com/office/word/2018/wordml" xmlns:w16sdtdh="http://schemas.microsoft.com/office/word/2020/wordml/sdtdatahash" xmlns:w16se="http://schemas.microsoft.com/office/word/2015/wordml/symex" xmlns:wpg="http://schemas.microsoft.com/office/word/2010/wordprocessingGroup" xmlns:wpi="http://schemas.microsoft.com/office/word/2010/wordprocessingInk" xmlns:wne="http://schemas.microsoft.com/office/word/2006/wordml" xmlns:wps="http://schemas.microsoft.com/office/word/2010/wordprocessingShape" mc:Ignorable="w14 w15 w16se w16cid w16 w16cex w16sdtdh wp14">
-  <w16cid:commentId w16cid:paraId="6E471C21" w16cid:durableId="25FA8D82"/>
+<w16cid:commentsIds xmlns:wpc="http://schemas.microsoft.com/office/word/2010/wordprocessingCanvas" xmlns:cx="http://schemas.microsoft.com/office/drawing/2014/chartex" xmlns:cx1="http://schemas.microsoft.com/office/drawing/2015/9/8/chartex" xmlns:cx2="http://schemas.microsoft.com/office/drawing/2015/10/21/chartex" xmlns:cx3="http://schemas.microsoft.com/office/drawing/2016/5/9/chartex" xmlns:cx4="http://schemas.microsoft.com/office/drawing/2016/5/10/chartex" xmlns:cx5="http://schemas.microsoft.com/office/drawing/2016/5/11/chartex" xmlns:cx6="http://schemas.microsoft.com/office/drawing/2016/5/12/chartex" xmlns:cx7="http://schemas.microsoft.com/office/drawing/2016/5/13/chartex" xmlns:cx8="http://schemas.microsoft.com/office/drawing/2016/5/14/chartex" xmlns:mc="http://schemas.openxmlformats.org/markup-compatibility/2006" xmlns:aink="http://schemas.microsoft.com/office/drawing/2016/ink" xmlns:am3d="http://schemas.microsoft.com/office/drawing/2017/model3d" xmlns:o="urn:schemas-microsoft-com:office:office" xmlns:oel="http://schemas.microsoft.com/office/2019/extlst" xmlns:r="http://schemas.openxmlformats.org/officeDocument/2006/relationships" xmlns:m="http://schemas.openxmlformats.org/officeDocument/2006/math" xmlns:v="urn:schemas-microsoft-com:vml" xmlns:wp14="http://schemas.microsoft.com/office/word/2010/wordprocessingDrawing" xmlns:wp="http://schemas.openxmlformats.org/drawingml/2006/wordprocessingDrawing" xmlns:w10="urn:schemas-microsoft-com:office:word" xmlns:w="http://schemas.openxmlformats.org/wordprocessingml/2006/main" xmlns:w14="http://schemas.microsoft.com/office/word/2010/wordml" xmlns:w15="http://schemas.microsoft.com/office/word/2012/wordml" xmlns:w16cex="http://schemas.microsoft.com/office/word/2018/wordml/cex" xmlns:w16cid="http://schemas.microsoft.com/office/word/2016/wordml/cid" xmlns:w16="http://schemas.microsoft.com/office/word/2018/wordml" xmlns:w16sdtdh="http://schemas.microsoft.com/office/word/2020/wordml/sdtdatahash" xmlns:w16se="http://schemas.microsoft.com/office/word/2015/wordml/symex" xmlns:wpg="http://schemas.microsoft.com/office/word/2010/wordprocessingGroup" xmlns:wpi="http://schemas.microsoft.com/office/word/2010/wordprocessingInk" xmlns:wne="http://schemas.microsoft.com/office/word/2006/wordml" xmlns:wps="http://schemas.microsoft.com/office/word/2010/wordprocessingShape" mc:Ignorable="w14 w15 w16se w16cid w16 w16cex w16sdtdh wp14">
   <w16cid:commentId w16cid:paraId="5684FF41" w16cid:durableId="25F1A29E"/>
   <w16cid:commentId w16cid:paraId="760F8E8C" w16cid:durableId="25FA8E4B"/>
   <w16cid:commentId w16cid:paraId="058F8A85" w16cid:durableId="25F1A3C6"/>
@@ -2353,7 +2450,7 @@
 </file>
 
 <file path=word/endnotes.xml><?xml version="1.0" encoding="utf-8"?>
-<w:endnotes xmlns:wpc="http://schemas.microsoft.com/office/word/2010/wordprocessingCanvas" xmlns:cx="http://schemas.microsoft.com/office/drawing/2014/chartex" xmlns:cx1="http://schemas.microsoft.com/office/drawing/2015/9/8/chartex" xmlns:cx2="http://schemas.microsoft.com/office/drawing/2015/10/21/chartex" xmlns:cx3="http://schemas.microsoft.com/office/drawing/2016/5/9/chartex" xmlns:cx4="http://schemas.microsoft.com/office/drawing/2016/5/10/chartex" xmlns:cx5="http://schemas.microsoft.com/office/drawing/2016/5/11/chartex" xmlns:cx6="http://schemas.microsoft.com/office/drawing/2016/5/12/chartex" xmlns:cx7="http://schemas.microsoft.com/office/drawing/2016/5/13/chartex" xmlns:cx8="http://schemas.microsoft.com/office/drawing/2016/5/14/chartex" xmlns:mc="http://schemas.openxmlformats.org/markup-compatibility/2006" xmlns:aink="http://schemas.microsoft.com/office/drawing/2016/ink" xmlns:am3d="http://schemas.microsoft.com/office/drawing/2017/model3d" xmlns:o="urn:schemas-microsoft-com:office:office" xmlns:r="http://schemas.openxmlformats.org/officeDocument/2006/relationships" xmlns:m="http://schemas.openxmlformats.org/officeDocument/2006/math" xmlns:v="urn:schemas-microsoft-com:vml" xmlns:wp14="http://schemas.microsoft.com/office/word/2010/wordprocessingDrawing" xmlns:wp="http://schemas.openxmlformats.org/drawingml/2006/wordprocessingDrawing" xmlns:w10="urn:schemas-microsoft-com:office:word" xmlns:w="http://schemas.openxmlformats.org/wordprocessingml/2006/main" xmlns:w14="http://schemas.microsoft.com/office/word/2010/wordml" xmlns:w15="http://schemas.microsoft.com/office/word/2012/wordml" xmlns:w16cex="http://schemas.microsoft.com/office/word/2018/wordml/cex" xmlns:w16cid="http://schemas.microsoft.com/office/word/2016/wordml/cid" xmlns:w16="http://schemas.microsoft.com/office/word/2018/wordml" xmlns:w16sdtdh="http://schemas.microsoft.com/office/word/2020/wordml/sdtdatahash" xmlns:w16se="http://schemas.microsoft.com/office/word/2015/wordml/symex" xmlns:wpg="http://schemas.microsoft.com/office/word/2010/wordprocessingGroup" xmlns:wpi="http://schemas.microsoft.com/office/word/2010/wordprocessingInk" xmlns:wne="http://schemas.microsoft.com/office/word/2006/wordml" xmlns:wps="http://schemas.microsoft.com/office/word/2010/wordprocessingShape" mc:Ignorable="w14 w15 w16se w16cid w16 w16cex w16sdtdh wp14">
+<w:endnotes xmlns:wpc="http://schemas.microsoft.com/office/word/2010/wordprocessingCanvas" xmlns:cx="http://schemas.microsoft.com/office/drawing/2014/chartex" xmlns:cx1="http://schemas.microsoft.com/office/drawing/2015/9/8/chartex" xmlns:cx2="http://schemas.microsoft.com/office/drawing/2015/10/21/chartex" xmlns:cx3="http://schemas.microsoft.com/office/drawing/2016/5/9/chartex" xmlns:cx4="http://schemas.microsoft.com/office/drawing/2016/5/10/chartex" xmlns:cx5="http://schemas.microsoft.com/office/drawing/2016/5/11/chartex" xmlns:cx6="http://schemas.microsoft.com/office/drawing/2016/5/12/chartex" xmlns:cx7="http://schemas.microsoft.com/office/drawing/2016/5/13/chartex" xmlns:cx8="http://schemas.microsoft.com/office/drawing/2016/5/14/chartex" xmlns:mc="http://schemas.openxmlformats.org/markup-compatibility/2006" xmlns:aink="http://schemas.microsoft.com/office/drawing/2016/ink" xmlns:am3d="http://schemas.microsoft.com/office/drawing/2017/model3d" xmlns:o="urn:schemas-microsoft-com:office:office" xmlns:oel="http://schemas.microsoft.com/office/2019/extlst" xmlns:r="http://schemas.openxmlformats.org/officeDocument/2006/relationships" xmlns:m="http://schemas.openxmlformats.org/officeDocument/2006/math" xmlns:v="urn:schemas-microsoft-com:vml" xmlns:wp14="http://schemas.microsoft.com/office/word/2010/wordprocessingDrawing" xmlns:wp="http://schemas.openxmlformats.org/drawingml/2006/wordprocessingDrawing" xmlns:w10="urn:schemas-microsoft-com:office:word" xmlns:w="http://schemas.openxmlformats.org/wordprocessingml/2006/main" xmlns:w14="http://schemas.microsoft.com/office/word/2010/wordml" xmlns:w15="http://schemas.microsoft.com/office/word/2012/wordml" xmlns:w16cex="http://schemas.microsoft.com/office/word/2018/wordml/cex" xmlns:w16cid="http://schemas.microsoft.com/office/word/2016/wordml/cid" xmlns:w16="http://schemas.microsoft.com/office/word/2018/wordml" xmlns:w16sdtdh="http://schemas.microsoft.com/office/word/2020/wordml/sdtdatahash" xmlns:w16se="http://schemas.microsoft.com/office/word/2015/wordml/symex" xmlns:wpg="http://schemas.microsoft.com/office/word/2010/wordprocessingGroup" xmlns:wpi="http://schemas.microsoft.com/office/word/2010/wordprocessingInk" xmlns:wne="http://schemas.microsoft.com/office/word/2006/wordml" xmlns:wps="http://schemas.microsoft.com/office/word/2010/wordprocessingShape" mc:Ignorable="w14 w15 w16se w16cid w16 w16cex w16sdtdh wp14">
   <w:endnote w:type="separator" w:id="-1">
     <w:p>
       <w:r>
@@ -2372,7 +2469,7 @@
 </file>
 
 <file path=word/footer1.xml><?xml version="1.0" encoding="utf-8"?>
-<w:ftr xmlns:wpc="http://schemas.microsoft.com/office/word/2010/wordprocessingCanvas" xmlns:cx="http://schemas.microsoft.com/office/drawing/2014/chartex" xmlns:cx1="http://schemas.microsoft.com/office/drawing/2015/9/8/chartex" xmlns:cx2="http://schemas.microsoft.com/office/drawing/2015/10/21/chartex" xmlns:cx3="http://schemas.microsoft.com/office/drawing/2016/5/9/chartex" xmlns:cx4="http://schemas.microsoft.com/office/drawing/2016/5/10/chartex" xmlns:cx5="http://schemas.microsoft.com/office/drawing/2016/5/11/chartex" xmlns:cx6="http://schemas.microsoft.com/office/drawing/2016/5/12/chartex" xmlns:cx7="http://schemas.microsoft.com/office/drawing/2016/5/13/chartex" xmlns:cx8="http://schemas.microsoft.com/office/drawing/2016/5/14/chartex" xmlns:mc="http://schemas.openxmlformats.org/markup-compatibility/2006" xmlns:aink="http://schemas.microsoft.com/office/drawing/2016/ink" xmlns:am3d="http://schemas.microsoft.com/office/drawing/2017/model3d" xmlns:o="urn:schemas-microsoft-com:office:office" xmlns:r="http://schemas.openxmlformats.org/officeDocument/2006/relationships" xmlns:m="http://schemas.openxmlformats.org/officeDocument/2006/math" xmlns:v="urn:schemas-microsoft-com:vml" xmlns:wp14="http://schemas.microsoft.com/office/word/2010/wordprocessingDrawing" xmlns:wp="http://schemas.openxmlformats.org/drawingml/2006/wordprocessingDrawing" xmlns:w10="urn:schemas-microsoft-com:office:word" xmlns:w="http://schemas.openxmlformats.org/wordprocessingml/2006/main" xmlns:w14="http://schemas.microsoft.com/office/word/2010/wordml" xmlns:w15="http://schemas.microsoft.com/office/word/2012/wordml" xmlns:w16cex="http://schemas.microsoft.com/office/word/2018/wordml/cex" xmlns:w16cid="http://schemas.microsoft.com/office/word/2016/wordml/cid" xmlns:w16="http://schemas.microsoft.com/office/word/2018/wordml" xmlns:w16sdtdh="http://schemas.microsoft.com/office/word/2020/wordml/sdtdatahash" xmlns:w16se="http://schemas.microsoft.com/office/word/2015/wordml/symex" xmlns:wpg="http://schemas.microsoft.com/office/word/2010/wordprocessingGroup" xmlns:wpi="http://schemas.microsoft.com/office/word/2010/wordprocessingInk" xmlns:wne="http://schemas.microsoft.com/office/word/2006/wordml" xmlns:wps="http://schemas.microsoft.com/office/word/2010/wordprocessingShape" mc:Ignorable="w14 w15 w16se w16cid w16 w16cex w16sdtdh wp14">
+<w:ftr xmlns:wpc="http://schemas.microsoft.com/office/word/2010/wordprocessingCanvas" xmlns:cx="http://schemas.microsoft.com/office/drawing/2014/chartex" xmlns:cx1="http://schemas.microsoft.com/office/drawing/2015/9/8/chartex" xmlns:cx2="http://schemas.microsoft.com/office/drawing/2015/10/21/chartex" xmlns:cx3="http://schemas.microsoft.com/office/drawing/2016/5/9/chartex" xmlns:cx4="http://schemas.microsoft.com/office/drawing/2016/5/10/chartex" xmlns:cx5="http://schemas.microsoft.com/office/drawing/2016/5/11/chartex" xmlns:cx6="http://schemas.microsoft.com/office/drawing/2016/5/12/chartex" xmlns:cx7="http://schemas.microsoft.com/office/drawing/2016/5/13/chartex" xmlns:cx8="http://schemas.microsoft.com/office/drawing/2016/5/14/chartex" xmlns:mc="http://schemas.openxmlformats.org/markup-compatibility/2006" xmlns:aink="http://schemas.microsoft.com/office/drawing/2016/ink" xmlns:am3d="http://schemas.microsoft.com/office/drawing/2017/model3d" xmlns:o="urn:schemas-microsoft-com:office:office" xmlns:oel="http://schemas.microsoft.com/office/2019/extlst" xmlns:r="http://schemas.openxmlformats.org/officeDocument/2006/relationships" xmlns:m="http://schemas.openxmlformats.org/officeDocument/2006/math" xmlns:v="urn:schemas-microsoft-com:vml" xmlns:wp14="http://schemas.microsoft.com/office/word/2010/wordprocessingDrawing" xmlns:wp="http://schemas.openxmlformats.org/drawingml/2006/wordprocessingDrawing" xmlns:w10="urn:schemas-microsoft-com:office:word" xmlns:w="http://schemas.openxmlformats.org/wordprocessingml/2006/main" xmlns:w14="http://schemas.microsoft.com/office/word/2010/wordml" xmlns:w15="http://schemas.microsoft.com/office/word/2012/wordml" xmlns:w16cex="http://schemas.microsoft.com/office/word/2018/wordml/cex" xmlns:w16cid="http://schemas.microsoft.com/office/word/2016/wordml/cid" xmlns:w16="http://schemas.microsoft.com/office/word/2018/wordml" xmlns:w16sdtdh="http://schemas.microsoft.com/office/word/2020/wordml/sdtdatahash" xmlns:w16se="http://schemas.microsoft.com/office/word/2015/wordml/symex" xmlns:wpg="http://schemas.microsoft.com/office/word/2010/wordprocessingGroup" xmlns:wpi="http://schemas.microsoft.com/office/word/2010/wordprocessingInk" xmlns:wne="http://schemas.microsoft.com/office/word/2006/wordml" xmlns:wps="http://schemas.microsoft.com/office/word/2010/wordprocessingShape" mc:Ignorable="w14 w15 w16se w16cid w16 w16cex w16sdtdh wp14">
   <w:p>
     <w:pPr>
       <w:pStyle w:val="Footer"/>
@@ -2382,7 +2479,7 @@
 </file>
 
 <file path=word/footnotes.xml><?xml version="1.0" encoding="utf-8"?>
-<w:footnotes xmlns:wpc="http://schemas.microsoft.com/office/word/2010/wordprocessingCanvas" xmlns:cx="http://schemas.microsoft.com/office/drawing/2014/chartex" xmlns:cx1="http://schemas.microsoft.com/office/drawing/2015/9/8/chartex" xmlns:cx2="http://schemas.microsoft.com/office/drawing/2015/10/21/chartex" xmlns:cx3="http://schemas.microsoft.com/office/drawing/2016/5/9/chartex" xmlns:cx4="http://schemas.microsoft.com/office/drawing/2016/5/10/chartex" xmlns:cx5="http://schemas.microsoft.com/office/drawing/2016/5/11/chartex" xmlns:cx6="http://schemas.microsoft.com/office/drawing/2016/5/12/chartex" xmlns:cx7="http://schemas.microsoft.com/office/drawing/2016/5/13/chartex" xmlns:cx8="http://schemas.microsoft.com/office/drawing/2016/5/14/chartex" xmlns:mc="http://schemas.openxmlformats.org/markup-compatibility/2006" xmlns:aink="http://schemas.microsoft.com/office/drawing/2016/ink" xmlns:am3d="http://schemas.microsoft.com/office/drawing/2017/model3d" xmlns:o="urn:schemas-microsoft-com:office:office" xmlns:r="http://schemas.openxmlformats.org/officeDocument/2006/relationships" xmlns:m="http://schemas.openxmlformats.org/officeDocument/2006/math" xmlns:v="urn:schemas-microsoft-com:vml" xmlns:wp14="http://schemas.microsoft.com/office/word/2010/wordprocessingDrawing" xmlns:wp="http://schemas.openxmlformats.org/drawingml/2006/wordprocessingDrawing" xmlns:w10="urn:schemas-microsoft-com:office:word" xmlns:w="http://schemas.openxmlformats.org/wordprocessingml/2006/main" xmlns:w14="http://schemas.microsoft.com/office/word/2010/wordml" xmlns:w15="http://schemas.microsoft.com/office/word/2012/wordml" xmlns:w16cex="http://schemas.microsoft.com/office/word/2018/wordml/cex" xmlns:w16cid="http://schemas.microsoft.com/office/word/2016/wordml/cid" xmlns:w16="http://schemas.microsoft.com/office/word/2018/wordml" xmlns:w16sdtdh="http://schemas.microsoft.com/office/word/2020/wordml/sdtdatahash" xmlns:w16se="http://schemas.microsoft.com/office/word/2015/wordml/symex" xmlns:wpg="http://schemas.microsoft.com/office/word/2010/wordprocessingGroup" xmlns:wpi="http://schemas.microsoft.com/office/word/2010/wordprocessingInk" xmlns:wne="http://schemas.microsoft.com/office/word/2006/wordml" xmlns:wps="http://schemas.microsoft.com/office/word/2010/wordprocessingShape" mc:Ignorable="w14 w15 w16se w16cid w16 w16cex w16sdtdh wp14">
+<w:footnotes xmlns:wpc="http://schemas.microsoft.com/office/word/2010/wordprocessingCanvas" xmlns:cx="http://schemas.microsoft.com/office/drawing/2014/chartex" xmlns:cx1="http://schemas.microsoft.com/office/drawing/2015/9/8/chartex" xmlns:cx2="http://schemas.microsoft.com/office/drawing/2015/10/21/chartex" xmlns:cx3="http://schemas.microsoft.com/office/drawing/2016/5/9/chartex" xmlns:cx4="http://schemas.microsoft.com/office/drawing/2016/5/10/chartex" xmlns:cx5="http://schemas.microsoft.com/office/drawing/2016/5/11/chartex" xmlns:cx6="http://schemas.microsoft.com/office/drawing/2016/5/12/chartex" xmlns:cx7="http://schemas.microsoft.com/office/drawing/2016/5/13/chartex" xmlns:cx8="http://schemas.microsoft.com/office/drawing/2016/5/14/chartex" xmlns:mc="http://schemas.openxmlformats.org/markup-compatibility/2006" xmlns:aink="http://schemas.microsoft.com/office/drawing/2016/ink" xmlns:am3d="http://schemas.microsoft.com/office/drawing/2017/model3d" xmlns:o="urn:schemas-microsoft-com:office:office" xmlns:oel="http://schemas.microsoft.com/office/2019/extlst" xmlns:r="http://schemas.openxmlformats.org/officeDocument/2006/relationships" xmlns:m="http://schemas.openxmlformats.org/officeDocument/2006/math" xmlns:v="urn:schemas-microsoft-com:vml" xmlns:wp14="http://schemas.microsoft.com/office/word/2010/wordprocessingDrawing" xmlns:wp="http://schemas.openxmlformats.org/drawingml/2006/wordprocessingDrawing" xmlns:w10="urn:schemas-microsoft-com:office:word" xmlns:w="http://schemas.openxmlformats.org/wordprocessingml/2006/main" xmlns:w14="http://schemas.microsoft.com/office/word/2010/wordml" xmlns:w15="http://schemas.microsoft.com/office/word/2012/wordml" xmlns:w16cex="http://schemas.microsoft.com/office/word/2018/wordml/cex" xmlns:w16cid="http://schemas.microsoft.com/office/word/2016/wordml/cid" xmlns:w16="http://schemas.microsoft.com/office/word/2018/wordml" xmlns:w16sdtdh="http://schemas.microsoft.com/office/word/2020/wordml/sdtdatahash" xmlns:w16se="http://schemas.microsoft.com/office/word/2015/wordml/symex" xmlns:wpg="http://schemas.microsoft.com/office/word/2010/wordprocessingGroup" xmlns:wpi="http://schemas.microsoft.com/office/word/2010/wordprocessingInk" xmlns:wne="http://schemas.microsoft.com/office/word/2006/wordml" xmlns:wps="http://schemas.microsoft.com/office/word/2010/wordprocessingShape" mc:Ignorable="w14 w15 w16se w16cid w16 w16cex w16sdtdh wp14">
   <w:footnote w:type="separator" w:id="-1">
     <w:p>
       <w:r>
@@ -2401,7 +2498,7 @@
 </file>
 
 <file path=word/numbering.xml><?xml version="1.0" encoding="utf-8"?>
-<w:numbering xmlns:wpc="http://schemas.microsoft.com/office/word/2010/wordprocessingCanvas" xmlns:cx="http://schemas.microsoft.com/office/drawing/2014/chartex" xmlns:cx1="http://schemas.microsoft.com/office/drawing/2015/9/8/chartex" xmlns:cx2="http://schemas.microsoft.com/office/drawing/2015/10/21/chartex" xmlns:cx3="http://schemas.microsoft.com/office/drawing/2016/5/9/chartex" xmlns:cx4="http://schemas.microsoft.com/office/drawing/2016/5/10/chartex" xmlns:cx5="http://schemas.microsoft.com/office/drawing/2016/5/11/chartex" xmlns:cx6="http://schemas.microsoft.com/office/drawing/2016/5/12/chartex" xmlns:cx7="http://schemas.microsoft.com/office/drawing/2016/5/13/chartex" xmlns:cx8="http://schemas.microsoft.com/office/drawing/2016/5/14/chartex" xmlns:mc="http://schemas.openxmlformats.org/markup-compatibility/2006" xmlns:aink="http://schemas.microsoft.com/office/drawing/2016/ink" xmlns:am3d="http://schemas.microsoft.com/office/drawing/2017/model3d" xmlns:o="urn:schemas-microsoft-com:office:office" xmlns:r="http://schemas.openxmlformats.org/officeDocument/2006/relationships" xmlns:m="http://schemas.openxmlformats.org/officeDocument/2006/math" xmlns:v="urn:schemas-microsoft-com:vml" xmlns:wp14="http://schemas.microsoft.com/office/word/2010/wordprocessingDrawing" xmlns:wp="http://schemas.openxmlformats.org/drawingml/2006/wordprocessingDrawing" xmlns:w10="urn:schemas-microsoft-com:office:word" xmlns:w="http://schemas.openxmlformats.org/wordprocessingml/2006/main" xmlns:w14="http://schemas.microsoft.com/office/word/2010/wordml" xmlns:w15="http://schemas.microsoft.com/office/word/2012/wordml" xmlns:w16cex="http://schemas.microsoft.com/office/word/2018/wordml/cex" xmlns:w16cid="http://schemas.microsoft.com/office/word/2016/wordml/cid" xmlns:w16="http://schemas.microsoft.com/office/word/2018/wordml" xmlns:w16sdtdh="http://schemas.microsoft.com/office/word/2020/wordml/sdtdatahash" xmlns:w16se="http://schemas.microsoft.com/office/word/2015/wordml/symex" xmlns:wpg="http://schemas.microsoft.com/office/word/2010/wordprocessingGroup" xmlns:wpi="http://schemas.microsoft.com/office/word/2010/wordprocessingInk" xmlns:wne="http://schemas.microsoft.com/office/word/2006/wordml" xmlns:wps="http://schemas.microsoft.com/office/word/2010/wordprocessingShape" mc:Ignorable="w14 w15 w16se w16cid w16 w16cex w16sdtdh wp14">
+<w:numbering xmlns:wpc="http://schemas.microsoft.com/office/word/2010/wordprocessingCanvas" xmlns:cx="http://schemas.microsoft.com/office/drawing/2014/chartex" xmlns:cx1="http://schemas.microsoft.com/office/drawing/2015/9/8/chartex" xmlns:cx2="http://schemas.microsoft.com/office/drawing/2015/10/21/chartex" xmlns:cx3="http://schemas.microsoft.com/office/drawing/2016/5/9/chartex" xmlns:cx4="http://schemas.microsoft.com/office/drawing/2016/5/10/chartex" xmlns:cx5="http://schemas.microsoft.com/office/drawing/2016/5/11/chartex" xmlns:cx6="http://schemas.microsoft.com/office/drawing/2016/5/12/chartex" xmlns:cx7="http://schemas.microsoft.com/office/drawing/2016/5/13/chartex" xmlns:cx8="http://schemas.microsoft.com/office/drawing/2016/5/14/chartex" xmlns:mc="http://schemas.openxmlformats.org/markup-compatibility/2006" xmlns:aink="http://schemas.microsoft.com/office/drawing/2016/ink" xmlns:am3d="http://schemas.microsoft.com/office/drawing/2017/model3d" xmlns:o="urn:schemas-microsoft-com:office:office" xmlns:oel="http://schemas.microsoft.com/office/2019/extlst" xmlns:r="http://schemas.openxmlformats.org/officeDocument/2006/relationships" xmlns:m="http://schemas.openxmlformats.org/officeDocument/2006/math" xmlns:v="urn:schemas-microsoft-com:vml" xmlns:wp14="http://schemas.microsoft.com/office/word/2010/wordprocessingDrawing" xmlns:wp="http://schemas.openxmlformats.org/drawingml/2006/wordprocessingDrawing" xmlns:w10="urn:schemas-microsoft-com:office:word" xmlns:w="http://schemas.openxmlformats.org/wordprocessingml/2006/main" xmlns:w14="http://schemas.microsoft.com/office/word/2010/wordml" xmlns:w15="http://schemas.microsoft.com/office/word/2012/wordml" xmlns:w16cex="http://schemas.microsoft.com/office/word/2018/wordml/cex" xmlns:w16cid="http://schemas.microsoft.com/office/word/2016/wordml/cid" xmlns:w16="http://schemas.microsoft.com/office/word/2018/wordml" xmlns:w16sdtdh="http://schemas.microsoft.com/office/word/2020/wordml/sdtdatahash" xmlns:w16se="http://schemas.microsoft.com/office/word/2015/wordml/symex" xmlns:wpg="http://schemas.microsoft.com/office/word/2010/wordprocessingGroup" xmlns:wpi="http://schemas.microsoft.com/office/word/2010/wordprocessingInk" xmlns:wne="http://schemas.microsoft.com/office/word/2006/wordml" xmlns:wps="http://schemas.microsoft.com/office/word/2010/wordprocessingShape" mc:Ignorable="w14 w15 w16se w16cid w16 w16cex w16sdtdh wp14">
   <w:abstractNum w:abstractNumId="0" w15:restartNumberingAfterBreak="0">
     <w:nsid w:val="65606B01"/>
     <w:multiLevelType w:val="hybridMultilevel"/>
@@ -2705,7 +2802,7 @@
 </file>
 
 <file path=word/people.xml><?xml version="1.0" encoding="utf-8"?>
-<w15:people xmlns:wpc="http://schemas.microsoft.com/office/word/2010/wordprocessingCanvas" xmlns:cx="http://schemas.microsoft.com/office/drawing/2014/chartex" xmlns:cx1="http://schemas.microsoft.com/office/drawing/2015/9/8/chartex" xmlns:cx2="http://schemas.microsoft.com/office/drawing/2015/10/21/chartex" xmlns:cx3="http://schemas.microsoft.com/office/drawing/2016/5/9/chartex" xmlns:cx4="http://schemas.microsoft.com/office/drawing/2016/5/10/chartex" xmlns:cx5="http://schemas.microsoft.com/office/drawing/2016/5/11/chartex" xmlns:cx6="http://schemas.microsoft.com/office/drawing/2016/5/12/chartex" xmlns:cx7="http://schemas.microsoft.com/office/drawing/2016/5/13/chartex" xmlns:cx8="http://schemas.microsoft.com/office/drawing/2016/5/14/chartex" xmlns:mc="http://schemas.openxmlformats.org/markup-compatibility/2006" xmlns:aink="http://schemas.microsoft.com/office/drawing/2016/ink" xmlns:am3d="http://schemas.microsoft.com/office/drawing/2017/model3d" xmlns:o="urn:schemas-microsoft-com:office:office" xmlns:r="http://schemas.openxmlformats.org/officeDocument/2006/relationships" xmlns:m="http://schemas.openxmlformats.org/officeDocument/2006/math" xmlns:v="urn:schemas-microsoft-com:vml" xmlns:wp14="http://schemas.microsoft.com/office/word/2010/wordprocessingDrawing" xmlns:wp="http://schemas.openxmlformats.org/drawingml/2006/wordprocessingDrawing" xmlns:w10="urn:schemas-microsoft-com:office:word" xmlns:w="http://schemas.openxmlformats.org/wordprocessingml/2006/main" xmlns:w14="http://schemas.microsoft.com/office/word/2010/wordml" xmlns:w15="http://schemas.microsoft.com/office/word/2012/wordml" xmlns:w16cex="http://schemas.microsoft.com/office/word/2018/wordml/cex" xmlns:w16cid="http://schemas.microsoft.com/office/word/2016/wordml/cid" xmlns:w16="http://schemas.microsoft.com/office/word/2018/wordml" xmlns:w16sdtdh="http://schemas.microsoft.com/office/word/2020/wordml/sdtdatahash" xmlns:w16se="http://schemas.microsoft.com/office/word/2015/wordml/symex" xmlns:wpg="http://schemas.microsoft.com/office/word/2010/wordprocessingGroup" xmlns:wpi="http://schemas.microsoft.com/office/word/2010/wordprocessingInk" xmlns:wne="http://schemas.microsoft.com/office/word/2006/wordml" xmlns:wps="http://schemas.microsoft.com/office/word/2010/wordprocessingShape" mc:Ignorable="w14 w15 w16se w16cid w16 w16cex w16sdtdh wp14">
+<w15:people xmlns:wpc="http://schemas.microsoft.com/office/word/2010/wordprocessingCanvas" xmlns:cx="http://schemas.microsoft.com/office/drawing/2014/chartex" xmlns:cx1="http://schemas.microsoft.com/office/drawing/2015/9/8/chartex" xmlns:cx2="http://schemas.microsoft.com/office/drawing/2015/10/21/chartex" xmlns:cx3="http://schemas.microsoft.com/office/drawing/2016/5/9/chartex" xmlns:cx4="http://schemas.microsoft.com/office/drawing/2016/5/10/chartex" xmlns:cx5="http://schemas.microsoft.com/office/drawing/2016/5/11/chartex" xmlns:cx6="http://schemas.microsoft.com/office/drawing/2016/5/12/chartex" xmlns:cx7="http://schemas.microsoft.com/office/drawing/2016/5/13/chartex" xmlns:cx8="http://schemas.microsoft.com/office/drawing/2016/5/14/chartex" xmlns:mc="http://schemas.openxmlformats.org/markup-compatibility/2006" xmlns:aink="http://schemas.microsoft.com/office/drawing/2016/ink" xmlns:am3d="http://schemas.microsoft.com/office/drawing/2017/model3d" xmlns:o="urn:schemas-microsoft-com:office:office" xmlns:oel="http://schemas.microsoft.com/office/2019/extlst" xmlns:r="http://schemas.openxmlformats.org/officeDocument/2006/relationships" xmlns:m="http://schemas.openxmlformats.org/officeDocument/2006/math" xmlns:v="urn:schemas-microsoft-com:vml" xmlns:wp14="http://schemas.microsoft.com/office/word/2010/wordprocessingDrawing" xmlns:wp="http://schemas.openxmlformats.org/drawingml/2006/wordprocessingDrawing" xmlns:w10="urn:schemas-microsoft-com:office:word" xmlns:w="http://schemas.openxmlformats.org/wordprocessingml/2006/main" xmlns:w14="http://schemas.microsoft.com/office/word/2010/wordml" xmlns:w15="http://schemas.microsoft.com/office/word/2012/wordml" xmlns:w16cex="http://schemas.microsoft.com/office/word/2018/wordml/cex" xmlns:w16cid="http://schemas.microsoft.com/office/word/2016/wordml/cid" xmlns:w16="http://schemas.microsoft.com/office/word/2018/wordml" xmlns:w16sdtdh="http://schemas.microsoft.com/office/word/2020/wordml/sdtdatahash" xmlns:w16se="http://schemas.microsoft.com/office/word/2015/wordml/symex" xmlns:wpg="http://schemas.microsoft.com/office/word/2010/wordprocessingGroup" xmlns:wpi="http://schemas.microsoft.com/office/word/2010/wordprocessingInk" xmlns:wne="http://schemas.microsoft.com/office/word/2006/wordml" xmlns:wps="http://schemas.microsoft.com/office/word/2010/wordprocessingShape" mc:Ignorable="w14 w15 w16se w16cid w16 w16cex w16sdtdh wp14">
   <w15:person w15:author="Leah Squiller">
     <w15:presenceInfo w15:providerId="AD" w15:userId="S::squillerl@duq.edu::e51e2b48-77bc-4ddb-a939-57b500384bdb"/>
   </w15:person>

</xml_diff>

<commit_message>
Update User Interface Testing.docx
</commit_message>
<xml_diff>
--- a/SoundOff-seperate_files_classes/Testing/User Interface Testing.docx
+++ b/SoundOff-seperate_files_classes/Testing/User Interface Testing.docx
@@ -393,15 +393,44 @@
         <w:t>Possible Errors</w:t>
       </w:r>
     </w:p>
+    <w:p/>
+    <w:p>
+      <w:pPr>
+        <w:pStyle w:val="Heading3"/>
+        <w:rPr>
+          <w:color w:val="000000" w:themeColor="text1"/>
+          <w:u w:val="single"/>
+        </w:rPr>
+      </w:pPr>
+      <w:r>
+        <w:rPr>
+          <w:color w:val="000000" w:themeColor="text1"/>
+          <w:u w:val="single"/>
+        </w:rPr>
+        <w:t>Not having Standards File</w:t>
+      </w:r>
+    </w:p>
     <w:p>
       <w:r>
         <w:t xml:space="preserve">If the user does not have the standards file downloaded onto their device, (It will be included in </w:t>
       </w:r>
       <w:r>
-        <w:t xml:space="preserve">folder with </w:t>
-      </w:r>
-      <w:r>
-        <w:t>the executable file, so</w:t>
+        <w:t>folder with</w:t>
+      </w:r>
+      <w:r>
+        <w:t>in</w:t>
+      </w:r>
+      <w:r>
+        <w:t xml:space="preserve"> </w:t>
+      </w:r>
+      <w:r>
+        <w:t xml:space="preserve">the executable </w:t>
+      </w:r>
+      <w:r>
+        <w:t xml:space="preserve">zip </w:t>
+      </w:r>
+      <w:r>
+        <w:t>file, so</w:t>
       </w:r>
       <w:r>
         <w:t xml:space="preserve"> when downloading the executable, this should already be downloaded and in place.</w:t>
@@ -491,19 +520,102 @@
         <w:t xml:space="preserve"> (empty) file” will create a new empty standards file. The user can then use the “Add Standards” feature to populate that file and proceed with the report they wish to get. </w:t>
       </w:r>
     </w:p>
-    <w:p>
-      <w:pPr>
-        <w:rPr>
-          <w:u w:val="single"/>
-        </w:rPr>
-      </w:pPr>
-    </w:p>
-    <w:p>
-      <w:pPr>
-        <w:rPr>
-          <w:u w:val="single"/>
-        </w:rPr>
-      </w:pPr>
+    <w:p/>
+    <w:p>
+      <w:pPr>
+        <w:pStyle w:val="Heading3"/>
+        <w:rPr>
+          <w:color w:val="000000" w:themeColor="text1"/>
+          <w:u w:val="single"/>
+        </w:rPr>
+      </w:pPr>
+      <w:r>
+        <w:rPr>
+          <w:color w:val="000000" w:themeColor="text1"/>
+          <w:u w:val="single"/>
+        </w:rPr>
+        <w:t>Getting a LUFs/Peak Value of -99.9</w:t>
+      </w:r>
+    </w:p>
+    <w:p>
+      <w:pPr>
+        <w:rPr>
+          <w:u w:val="single"/>
+        </w:rPr>
+      </w:pPr>
+    </w:p>
+    <w:p>
+      <w:r>
+        <w:t xml:space="preserve">An indication of a processing error when the file is read in, is if the displayed LUFs and Peak value is -99.9 as shown below. </w:t>
+      </w:r>
+    </w:p>
+    <w:p/>
+    <w:p>
+      <w:r>
+        <w:rPr>
+          <w:noProof/>
+        </w:rPr>
+        <w:drawing>
+          <wp:inline distT="0" distB="0" distL="0" distR="0" wp14:anchorId="26E7C883" wp14:editId="292977A5">
+            <wp:extent cx="2755900" cy="431800"/>
+            <wp:effectExtent l="0" t="0" r="0" b="0"/>
+            <wp:docPr id="4" name="Picture 4" descr="Text&#10;&#10;Description automatically generated"/>
+            <wp:cNvGraphicFramePr>
+              <a:graphicFrameLocks xmlns:a="http://schemas.openxmlformats.org/drawingml/2006/main" noChangeAspect="1"/>
+            </wp:cNvGraphicFramePr>
+            <a:graphic xmlns:a="http://schemas.openxmlformats.org/drawingml/2006/main">
+              <a:graphicData uri="http://schemas.openxmlformats.org/drawingml/2006/picture">
+                <pic:pic xmlns:pic="http://schemas.openxmlformats.org/drawingml/2006/picture">
+                  <pic:nvPicPr>
+                    <pic:cNvPr id="4" name="Picture 4" descr="Text&#10;&#10;Description automatically generated"/>
+                    <pic:cNvPicPr/>
+                  </pic:nvPicPr>
+                  <pic:blipFill>
+                    <a:blip r:embed="rId10">
+                      <a:extLst>
+                        <a:ext uri="{28A0092B-C50C-407E-A947-70E740481C1C}">
+                          <a14:useLocalDpi xmlns:a14="http://schemas.microsoft.com/office/drawing/2010/main" val="0"/>
+                        </a:ext>
+                      </a:extLst>
+                    </a:blip>
+                    <a:stretch>
+                      <a:fillRect/>
+                    </a:stretch>
+                  </pic:blipFill>
+                  <pic:spPr>
+                    <a:xfrm>
+                      <a:off x="0" y="0"/>
+                      <a:ext cx="2755900" cy="431800"/>
+                    </a:xfrm>
+                    <a:prstGeom prst="rect">
+                      <a:avLst/>
+                    </a:prstGeom>
+                  </pic:spPr>
+                </pic:pic>
+              </a:graphicData>
+            </a:graphic>
+          </wp:inline>
+        </w:drawing>
+      </w:r>
+    </w:p>
+    <w:p>
+      <w:pPr>
+        <w:rPr>
+          <w:u w:val="single"/>
+        </w:rPr>
+      </w:pPr>
+    </w:p>
+    <w:p>
+      <w:r>
+        <w:lastRenderedPageBreak/>
+        <w:t xml:space="preserve">A possible reason for this is that the file path of the chosen file is too long. Moving the file into a “closer” location could resolve this issue. </w:t>
+      </w:r>
+    </w:p>
+    <w:p/>
+    <w:p>
+      <w:r>
+        <w:t xml:space="preserve">Other potential reasons for this appearing and fixes for them will be added as they are come across. </w:t>
+      </w:r>
     </w:p>
     <w:p>
       <w:pPr>
@@ -830,7 +942,7 @@
                     <pic:cNvPicPr/>
                   </pic:nvPicPr>
                   <pic:blipFill>
-                    <a:blip r:embed="rId10">
+                    <a:blip r:embed="rId11">
                       <a:extLst>
                         <a:ext uri="{28A0092B-C50C-407E-A947-70E740481C1C}">
                           <a14:useLocalDpi xmlns:a14="http://schemas.microsoft.com/office/drawing/2010/main" val="0"/>
@@ -918,7 +1030,6 @@
         <w:rPr>
           <w:noProof/>
         </w:rPr>
-        <w:lastRenderedPageBreak/>
         <w:drawing>
           <wp:inline distT="0" distB="0" distL="0" distR="0" wp14:anchorId="5966A328" wp14:editId="05563859">
             <wp:extent cx="5943600" cy="2261235"/>
@@ -935,7 +1046,7 @@
                     <pic:cNvPicPr/>
                   </pic:nvPicPr>
                   <pic:blipFill>
-                    <a:blip r:embed="rId11"/>
+                    <a:blip r:embed="rId12"/>
                     <a:stretch>
                       <a:fillRect/>
                     </a:stretch>
@@ -1149,6 +1260,7 @@
         <w:rPr>
           <w:noProof/>
         </w:rPr>
+        <w:lastRenderedPageBreak/>
         <w:drawing>
           <wp:inline distT="0" distB="0" distL="0" distR="0" wp14:anchorId="342E1977" wp14:editId="6BEADBD2">
             <wp:extent cx="5943600" cy="898525"/>
@@ -1165,7 +1277,7 @@
                     <pic:cNvPicPr/>
                   </pic:nvPicPr>
                   <pic:blipFill>
-                    <a:blip r:embed="rId12"/>
+                    <a:blip r:embed="rId13"/>
                     <a:stretch>
                       <a:fillRect/>
                     </a:stretch>
@@ -1366,7 +1478,7 @@
                     <pic:cNvPicPr/>
                   </pic:nvPicPr>
                   <pic:blipFill>
-                    <a:blip r:embed="rId13"/>
+                    <a:blip r:embed="rId14"/>
                     <a:stretch>
                       <a:fillRect/>
                     </a:stretch>
@@ -1460,7 +1572,7 @@
                     <pic:cNvPicPr/>
                   </pic:nvPicPr>
                   <pic:blipFill>
-                    <a:blip r:embed="rId14"/>
+                    <a:blip r:embed="rId15"/>
                     <a:stretch>
                       <a:fillRect/>
                     </a:stretch>
@@ -1496,6 +1608,7 @@
         </w:numPr>
       </w:pPr>
       <w:r>
+        <w:lastRenderedPageBreak/>
         <w:t>If the user does not enter a name for their new platform</w:t>
       </w:r>
       <w:r>
@@ -1536,7 +1649,7 @@
                     <pic:cNvPicPr/>
                   </pic:nvPicPr>
                   <pic:blipFill>
-                    <a:blip r:embed="rId15"/>
+                    <a:blip r:embed="rId16"/>
                     <a:stretch>
                       <a:fillRect/>
                     </a:stretch>
@@ -1625,7 +1738,7 @@
                     <pic:cNvPicPr/>
                   </pic:nvPicPr>
                   <pic:blipFill>
-                    <a:blip r:embed="rId16"/>
+                    <a:blip r:embed="rId17"/>
                     <a:stretch>
                       <a:fillRect/>
                     </a:stretch>
@@ -1715,7 +1828,7 @@
                     <pic:cNvPicPr/>
                   </pic:nvPicPr>
                   <pic:blipFill>
-                    <a:blip r:embed="rId17"/>
+                    <a:blip r:embed="rId18"/>
                     <a:stretch>
                       <a:fillRect/>
                     </a:stretch>
@@ -1778,6 +1891,7 @@
         <w:rPr>
           <w:noProof/>
         </w:rPr>
+        <w:lastRenderedPageBreak/>
         <w:drawing>
           <wp:inline distT="0" distB="0" distL="0" distR="0" wp14:anchorId="4C979480" wp14:editId="7C30C13A">
             <wp:extent cx="1600200" cy="1752600"/>
@@ -1794,7 +1908,7 @@
                     <pic:cNvPicPr/>
                   </pic:nvPicPr>
                   <pic:blipFill>
-                    <a:blip r:embed="rId18">
+                    <a:blip r:embed="rId19">
                       <a:extLst>
                         <a:ext uri="{28A0092B-C50C-407E-A947-70E740481C1C}">
                           <a14:useLocalDpi xmlns:a14="http://schemas.microsoft.com/office/drawing/2010/main" val="0"/>
@@ -1844,7 +1958,6 @@
     <w:p/>
     <w:p>
       <w:r>
-        <w:lastRenderedPageBreak/>
         <w:t xml:space="preserve">. Clicking on any of these will cause </w:t>
       </w:r>
       <w:r>
@@ -1905,7 +2018,7 @@
                     <pic:cNvPicPr/>
                   </pic:nvPicPr>
                   <pic:blipFill>
-                    <a:blip r:embed="rId19">
+                    <a:blip r:embed="rId20">
                       <a:extLst>
                         <a:ext uri="{28A0092B-C50C-407E-A947-70E740481C1C}">
                           <a14:useLocalDpi xmlns:a14="http://schemas.microsoft.com/office/drawing/2010/main" val="0"/>
@@ -1983,6 +2096,7 @@
     <w:p/>
     <w:p>
       <w:r>
+        <w:lastRenderedPageBreak/>
         <w:t xml:space="preserve">When the user clicks the “Enter” </w:t>
       </w:r>
       <w:r>
@@ -2132,7 +2246,7 @@
                     <pic:cNvPicPr/>
                   </pic:nvPicPr>
                   <pic:blipFill>
-                    <a:blip r:embed="rId20"/>
+                    <a:blip r:embed="rId21"/>
                     <a:stretch>
                       <a:fillRect/>
                     </a:stretch>
@@ -2169,6 +2283,7 @@
     </w:p>
     <w:p>
       <w:r>
+        <w:lastRenderedPageBreak/>
         <w:t xml:space="preserve">It lists the </w:t>
       </w:r>
       <w:r>
@@ -2257,7 +2372,6 @@
           <w:szCs w:val="24"/>
           <w:u w:val="single"/>
         </w:rPr>
-        <w:lastRenderedPageBreak/>
         <w:t xml:space="preserve">For a </w:t>
       </w:r>
       <w:r>
@@ -2519,6 +2633,7 @@
           <w:szCs w:val="24"/>
           <w:u w:val="single"/>
         </w:rPr>
+        <w:lastRenderedPageBreak/>
         <w:t xml:space="preserve">For a </w:t>
       </w:r>
       <w:r>
@@ -3035,7 +3150,7 @@
     <w:p/>
     <w:p/>
     <w:sectPr>
-      <w:footerReference w:type="default" r:id="rId21"/>
+      <w:footerReference w:type="default" r:id="rId22"/>
       <w:pgSz w:w="12240" w:h="15840"/>
       <w:pgMar w:top="1440" w:right="1440" w:bottom="1440" w:left="1440" w:header="720" w:footer="720" w:gutter="0"/>
       <w:cols w:space="720"/>

</xml_diff>

<commit_message>
Added screenshots of test files
Added screenshots of results from test files, also added average time it took to process
</commit_message>
<xml_diff>
--- a/SoundOff-seperate_files_classes/Testing/User Interface Testing.docx
+++ b/SoundOff-seperate_files_classes/Testing/User Interface Testing.docx
@@ -1,6 +1,6 @@
 
 <file path=word/document.xml><?xml version="1.0" encoding="utf-8"?>
-<w:document xmlns:wpc="http://schemas.microsoft.com/office/word/2010/wordprocessingCanvas" xmlns:cx="http://schemas.microsoft.com/office/drawing/2014/chartex" xmlns:cx1="http://schemas.microsoft.com/office/drawing/2015/9/8/chartex" xmlns:cx2="http://schemas.microsoft.com/office/drawing/2015/10/21/chartex" xmlns:cx3="http://schemas.microsoft.com/office/drawing/2016/5/9/chartex" xmlns:cx4="http://schemas.microsoft.com/office/drawing/2016/5/10/chartex" xmlns:cx5="http://schemas.microsoft.com/office/drawing/2016/5/11/chartex" xmlns:cx6="http://schemas.microsoft.com/office/drawing/2016/5/12/chartex" xmlns:cx7="http://schemas.microsoft.com/office/drawing/2016/5/13/chartex" xmlns:cx8="http://schemas.microsoft.com/office/drawing/2016/5/14/chartex" xmlns:mc="http://schemas.openxmlformats.org/markup-compatibility/2006" xmlns:aink="http://schemas.microsoft.com/office/drawing/2016/ink" xmlns:am3d="http://schemas.microsoft.com/office/drawing/2017/model3d" xmlns:o="urn:schemas-microsoft-com:office:office" xmlns:oel="http://schemas.microsoft.com/office/2019/extlst" xmlns:r="http://schemas.openxmlformats.org/officeDocument/2006/relationships" xmlns:m="http://schemas.openxmlformats.org/officeDocument/2006/math" xmlns:v="urn:schemas-microsoft-com:vml" xmlns:wp14="http://schemas.microsoft.com/office/word/2010/wordprocessingDrawing" xmlns:wp="http://schemas.openxmlformats.org/drawingml/2006/wordprocessingDrawing" xmlns:w10="urn:schemas-microsoft-com:office:word" xmlns:w="http://schemas.openxmlformats.org/wordprocessingml/2006/main" xmlns:w14="http://schemas.microsoft.com/office/word/2010/wordml" xmlns:w15="http://schemas.microsoft.com/office/word/2012/wordml" xmlns:w16cex="http://schemas.microsoft.com/office/word/2018/wordml/cex" xmlns:w16cid="http://schemas.microsoft.com/office/word/2016/wordml/cid" xmlns:w16="http://schemas.microsoft.com/office/word/2018/wordml" xmlns:w16sdtdh="http://schemas.microsoft.com/office/word/2020/wordml/sdtdatahash" xmlns:w16se="http://schemas.microsoft.com/office/word/2015/wordml/symex" xmlns:wpg="http://schemas.microsoft.com/office/word/2010/wordprocessingGroup" xmlns:wpi="http://schemas.microsoft.com/office/word/2010/wordprocessingInk" xmlns:wne="http://schemas.microsoft.com/office/word/2006/wordml" xmlns:wps="http://schemas.microsoft.com/office/word/2010/wordprocessingShape" mc:Ignorable="w14 w15 w16se w16cid w16 w16cex w16sdtdh wp14">
+<w:document xmlns:wpc="http://schemas.microsoft.com/office/word/2010/wordprocessingCanvas" xmlns:cx="http://schemas.microsoft.com/office/drawing/2014/chartex" xmlns:cx1="http://schemas.microsoft.com/office/drawing/2015/9/8/chartex" xmlns:cx2="http://schemas.microsoft.com/office/drawing/2015/10/21/chartex" xmlns:cx3="http://schemas.microsoft.com/office/drawing/2016/5/9/chartex" xmlns:cx4="http://schemas.microsoft.com/office/drawing/2016/5/10/chartex" xmlns:cx5="http://schemas.microsoft.com/office/drawing/2016/5/11/chartex" xmlns:cx6="http://schemas.microsoft.com/office/drawing/2016/5/12/chartex" xmlns:cx7="http://schemas.microsoft.com/office/drawing/2016/5/13/chartex" xmlns:cx8="http://schemas.microsoft.com/office/drawing/2016/5/14/chartex" xmlns:mc="http://schemas.openxmlformats.org/markup-compatibility/2006" xmlns:aink="http://schemas.microsoft.com/office/drawing/2016/ink" xmlns:am3d="http://schemas.microsoft.com/office/drawing/2017/model3d" xmlns:o="urn:schemas-microsoft-com:office:office" xmlns:r="http://schemas.openxmlformats.org/officeDocument/2006/relationships" xmlns:m="http://schemas.openxmlformats.org/officeDocument/2006/math" xmlns:v="urn:schemas-microsoft-com:vml" xmlns:wp14="http://schemas.microsoft.com/office/word/2010/wordprocessingDrawing" xmlns:wp="http://schemas.openxmlformats.org/drawingml/2006/wordprocessingDrawing" xmlns:w10="urn:schemas-microsoft-com:office:word" xmlns:w="http://schemas.openxmlformats.org/wordprocessingml/2006/main" xmlns:w14="http://schemas.microsoft.com/office/word/2010/wordml" xmlns:w15="http://schemas.microsoft.com/office/word/2012/wordml" xmlns:w16cex="http://schemas.microsoft.com/office/word/2018/wordml/cex" xmlns:w16cid="http://schemas.microsoft.com/office/word/2016/wordml/cid" xmlns:w16="http://schemas.microsoft.com/office/word/2018/wordml" xmlns:w16sdtdh="http://schemas.microsoft.com/office/word/2020/wordml/sdtdatahash" xmlns:w16se="http://schemas.microsoft.com/office/word/2015/wordml/symex" xmlns:wpg="http://schemas.microsoft.com/office/word/2010/wordprocessingGroup" xmlns:wpi="http://schemas.microsoft.com/office/word/2010/wordprocessingInk" xmlns:wne="http://schemas.microsoft.com/office/word/2006/wordml" xmlns:wps="http://schemas.microsoft.com/office/word/2010/wordprocessingShape" mc:Ignorable="w14 w15 w16se w16cid w16 w16cex w16sdtdh wp14">
   <w:body>
     <w:p/>
     <w:p>
@@ -119,15 +119,7 @@
     <w:p/>
     <w:p>
       <w:r>
-        <w:t xml:space="preserve">**Note that the scaling of the </w:t>
-      </w:r>
-      <w:proofErr w:type="gramStart"/>
-      <w:r>
-        <w:t>users</w:t>
-      </w:r>
-      <w:proofErr w:type="gramEnd"/>
-      <w:r>
-        <w:t xml:space="preserve"> screen being at 175% or higher, may cause the buttons on the bottom of the window to not be visible. We have found that setting the scaling to below 125% produces the best results. </w:t>
+        <w:t xml:space="preserve">**Note that the scaling of the users screen being at 175% or higher, may cause the buttons on the bottom of the window to not be visible. We have found that setting the scaling to below 125% produces the best results. </w:t>
       </w:r>
     </w:p>
     <w:p/>
@@ -145,15 +137,7 @@
         <w:t xml:space="preserve">. As of now, </w:t>
       </w:r>
       <w:r>
-        <w:t xml:space="preserve">wav, mp4, and </w:t>
-      </w:r>
-      <w:proofErr w:type="spellStart"/>
-      <w:r>
-        <w:t>flac</w:t>
-      </w:r>
-      <w:proofErr w:type="spellEnd"/>
-      <w:r>
-        <w:t xml:space="preserve"> file formats may </w:t>
+        <w:t xml:space="preserve">wav, mp4, and flac file formats may </w:t>
       </w:r>
       <w:r>
         <w:t>be selected</w:t>
@@ -168,13 +152,8 @@
         <w:t xml:space="preserve">The user will need to adjust the filter on the select a file window </w:t>
       </w:r>
       <w:r>
-        <w:t xml:space="preserve">if they wish to select a </w:t>
-      </w:r>
-      <w:proofErr w:type="spellStart"/>
-      <w:r>
-        <w:t>flac</w:t>
-      </w:r>
-      <w:proofErr w:type="spellEnd"/>
+        <w:t>if they wish to select a flac</w:t>
+      </w:r>
       <w:r>
         <w:t xml:space="preserve">, </w:t>
       </w:r>
@@ -501,23 +480,7 @@
     <w:p/>
     <w:p>
       <w:r>
-        <w:t xml:space="preserve">Clicking “Create a </w:t>
-      </w:r>
-      <w:proofErr w:type="gramStart"/>
-      <w:r>
-        <w:t xml:space="preserve">new </w:t>
-      </w:r>
-      <w:proofErr w:type="spellStart"/>
-      <w:r>
-        <w:t>standards</w:t>
-      </w:r>
-      <w:proofErr w:type="gramEnd"/>
-      <w:r>
-        <w:t>.db</w:t>
-      </w:r>
-      <w:proofErr w:type="spellEnd"/>
-      <w:r>
-        <w:t xml:space="preserve"> (empty) file” will create a new empty standards file. The user can then use the “Add Standards” feature to populate that file and proceed with the report they wish to get. </w:t>
+        <w:t xml:space="preserve">Clicking “Create a new standards.db (empty) file” will create a new empty standards file. The user can then use the “Add Standards” feature to populate that file and proceed with the report they wish to get. </w:t>
       </w:r>
     </w:p>
     <w:p/>
@@ -769,15 +732,7 @@
         <w:t>/deletes</w:t>
       </w:r>
       <w:r>
-        <w:t xml:space="preserve"> any </w:t>
-      </w:r>
-      <w:proofErr w:type="gramStart"/>
-      <w:r>
-        <w:t>platforms</w:t>
-      </w:r>
-      <w:proofErr w:type="gramEnd"/>
-      <w:r>
-        <w:t xml:space="preserve"> they will be </w:t>
+        <w:t xml:space="preserve"> any platforms they will be </w:t>
       </w:r>
       <w:r>
         <w:t xml:space="preserve">reflected in this </w:t>
@@ -879,11 +834,7 @@
         <w:t>,</w:t>
       </w:r>
       <w:r>
-        <w:t xml:space="preserve"> the default one is </w:t>
-      </w:r>
-      <w:proofErr w:type="gramStart"/>
-      <w:r>
-        <w:t>LUF</w:t>
+        <w:t xml:space="preserve"> the default one is LUF</w:t>
       </w:r>
       <w:r>
         <w:t>s</w:t>
@@ -892,11 +843,7 @@
         <w:t xml:space="preserve"> </w:t>
       </w:r>
       <w:r>
-        <w:t xml:space="preserve"> and</w:t>
-      </w:r>
-      <w:proofErr w:type="gramEnd"/>
-      <w:r>
-        <w:t xml:space="preserve"> Peak</w:t>
+        <w:t xml:space="preserve"> and Peak</w:t>
       </w:r>
       <w:r>
         <w:t>.</w:t>
@@ -1013,15 +960,7 @@
         <w:t xml:space="preserve">, by hitting the “Select” button or enter key, the </w:t>
       </w:r>
       <w:r>
-        <w:t xml:space="preserve">current platforms selected will now be used to generate the report. If a user clicks “Select All Platforms”, </w:t>
-      </w:r>
-      <w:proofErr w:type="gramStart"/>
-      <w:r>
-        <w:t>all of</w:t>
-      </w:r>
-      <w:proofErr w:type="gramEnd"/>
-      <w:r>
-        <w:t xml:space="preserve"> the platforms will be used to generate the report. Once one of these buttons or keys is selected, the following window will appear:</w:t>
+        <w:t>current platforms selected will now be used to generate the report. If a user clicks “Select All Platforms”, all of the platforms will be used to generate the report. Once one of these buttons or keys is selected, the following window will appear:</w:t>
       </w:r>
     </w:p>
     <w:p/>
@@ -1124,29 +1063,13 @@
         <w:t xml:space="preserve"> the standard it is shown in yellow</w:t>
       </w:r>
       <w:r>
-        <w:t xml:space="preserve"> (this margin is +/- 2 LUFs and +/- 0.5 </w:t>
-      </w:r>
-      <w:proofErr w:type="spellStart"/>
-      <w:r>
-        <w:t>dbfs</w:t>
-      </w:r>
-      <w:proofErr w:type="spellEnd"/>
-      <w:r>
-        <w:t xml:space="preserve"> for True Peak)</w:t>
+        <w:t xml:space="preserve"> (this margin is +/- 2 LUFs and +/- 0.5 dbfs for True Peak)</w:t>
       </w:r>
       <w:r>
         <w:t xml:space="preserve">. </w:t>
       </w:r>
       <w:r>
-        <w:t xml:space="preserve">Once </w:t>
-      </w:r>
-      <w:proofErr w:type="gramStart"/>
-      <w:r>
-        <w:t>again</w:t>
-      </w:r>
-      <w:proofErr w:type="gramEnd"/>
-      <w:r>
-        <w:t xml:space="preserve"> the value is positive indicating how much the value can still be increased by and pass the platform’s standard or negative indicating how much the value will need to be decreased by in order to pass the platform’s standard. </w:t>
+        <w:t xml:space="preserve">Once again the value is positive indicating how much the value can still be increased by and pass the platform’s standard or negative indicating how much the value will need to be decreased by in order to pass the platform’s standard. </w:t>
       </w:r>
     </w:p>
     <w:p>
@@ -1433,15 +1356,7 @@
         <w:t xml:space="preserve">If the user enters a positive </w:t>
       </w:r>
       <w:r>
-        <w:t xml:space="preserve">LUFs or True Peak </w:t>
-      </w:r>
-      <w:proofErr w:type="gramStart"/>
-      <w:r>
-        <w:t>value</w:t>
-      </w:r>
-      <w:proofErr w:type="gramEnd"/>
-      <w:r>
-        <w:t xml:space="preserve"> the following error message will appear</w:t>
+        <w:t>LUFs or True Peak value the following error message will appear</w:t>
       </w:r>
       <w:r>
         <w:t>:</w:t>
@@ -1685,15 +1600,7 @@
         </w:numPr>
       </w:pPr>
       <w:r>
-        <w:t xml:space="preserve">The user </w:t>
-      </w:r>
-      <w:proofErr w:type="gramStart"/>
-      <w:r>
-        <w:t>is able to</w:t>
-      </w:r>
-      <w:proofErr w:type="gramEnd"/>
-      <w:r>
-        <w:t xml:space="preserve"> enter a value for one or both the True Peak and LUFs standard. However, i</w:t>
+        <w:t>The user is able to enter a value for one or both the True Peak and LUFs standard. However, i</w:t>
       </w:r>
       <w:r>
         <w:t xml:space="preserve">f the user enters </w:t>
@@ -2318,13 +2225,8 @@
     </w:p>
     <w:p/>
     <w:p>
-      <w:proofErr w:type="gramStart"/>
-      <w:r>
-        <w:t>A number of</w:t>
-      </w:r>
-      <w:proofErr w:type="gramEnd"/>
-      <w:r>
-        <w:t xml:space="preserve"> test files</w:t>
+      <w:r>
+        <w:t>A number of test files</w:t>
       </w:r>
       <w:r>
         <w:t xml:space="preserve"> of different sizes/channel numbers/</w:t>
@@ -2411,9 +2313,61 @@
     <w:p/>
     <w:p>
       <w:r>
+        <w:t>Average time taken to process: 1.5 seconds</w:t>
+      </w:r>
+    </w:p>
+    <w:p/>
+    <w:p>
+      <w:r>
         <w:t>Expected information retrieved from program:</w:t>
       </w:r>
     </w:p>
+    <w:p>
+      <w:r>
+        <w:drawing>
+          <wp:inline distT="0" distB="0" distL="0" distR="0" wp14:anchorId="6F1812CF" wp14:editId="7BDA70F4">
+            <wp:extent cx="4686300" cy="1377271"/>
+            <wp:effectExtent l="0" t="0" r="0" b="0"/>
+            <wp:docPr id="5" name="Picture 5" descr="Graphical user interface, text, application&#10;&#10;Description automatically generated"/>
+            <wp:cNvGraphicFramePr>
+              <a:graphicFrameLocks xmlns:a="http://schemas.openxmlformats.org/drawingml/2006/main" noChangeAspect="1"/>
+            </wp:cNvGraphicFramePr>
+            <a:graphic xmlns:a="http://schemas.openxmlformats.org/drawingml/2006/main">
+              <a:graphicData uri="http://schemas.openxmlformats.org/drawingml/2006/picture">
+                <pic:pic xmlns:pic="http://schemas.openxmlformats.org/drawingml/2006/picture">
+                  <pic:nvPicPr>
+                    <pic:cNvPr id="5" name="Picture 5" descr="Graphical user interface, text, application&#10;&#10;Description automatically generated"/>
+                    <pic:cNvPicPr/>
+                  </pic:nvPicPr>
+                  <pic:blipFill rotWithShape="1">
+                    <a:blip r:embed="rId22"/>
+                    <a:srcRect l="381"/>
+                    <a:stretch/>
+                  </pic:blipFill>
+                  <pic:spPr bwMode="auto">
+                    <a:xfrm>
+                      <a:off x="0" y="0"/>
+                      <a:ext cx="4710316" cy="1384329"/>
+                    </a:xfrm>
+                    <a:prstGeom prst="rect">
+                      <a:avLst/>
+                    </a:prstGeom>
+                    <a:ln>
+                      <a:noFill/>
+                    </a:ln>
+                    <a:extLst>
+                      <a:ext uri="{53640926-AAD7-44D8-BBD7-CCE9431645EC}">
+                        <a14:shadowObscured xmlns:a14="http://schemas.microsoft.com/office/drawing/2010/main"/>
+                      </a:ext>
+                    </a:extLst>
+                  </pic:spPr>
+                </pic:pic>
+              </a:graphicData>
+            </a:graphic>
+          </wp:inline>
+        </w:drawing>
+      </w:r>
+    </w:p>
     <w:p/>
     <w:p>
       <w:pPr>
@@ -2486,6 +2440,12 @@
     <w:p/>
     <w:p>
       <w:r>
+        <w:t>Average time taken to process: 3 seconds</w:t>
+      </w:r>
+    </w:p>
+    <w:p/>
+    <w:p>
+      <w:r>
         <w:t>Expected information retrieved from program:</w:t>
       </w:r>
     </w:p>
@@ -2495,6 +2455,7 @@
         <w:rPr>
           <w:noProof/>
         </w:rPr>
+        <w:lastRenderedPageBreak/>
         <w:drawing>
           <wp:inline distT="0" distB="0" distL="0" distR="0" wp14:anchorId="4FE674BC" wp14:editId="6745BFDE">
             <wp:extent cx="4645025" cy="1414272"/>
@@ -2611,10 +2572,221 @@
     <w:p/>
     <w:p>
       <w:r>
+        <w:t>Average time taken to process: 1.5 seconds</w:t>
+      </w:r>
+    </w:p>
+    <w:p/>
+    <w:p>
+      <w:r>
         <w:t>Expected information retrieved from program:</w:t>
       </w:r>
     </w:p>
     <w:p/>
+    <w:p>
+      <w:r>
+        <w:drawing>
+          <wp:inline distT="0" distB="0" distL="0" distR="0" wp14:anchorId="74F73845" wp14:editId="21BC24FE">
+            <wp:extent cx="4552950" cy="1353736"/>
+            <wp:effectExtent l="0" t="0" r="0" b="0"/>
+            <wp:docPr id="7" name="Picture 7" descr="Graphical user interface, text, application&#10;&#10;Description automatically generated"/>
+            <wp:cNvGraphicFramePr>
+              <a:graphicFrameLocks xmlns:a="http://schemas.openxmlformats.org/drawingml/2006/main" noChangeAspect="1"/>
+            </wp:cNvGraphicFramePr>
+            <a:graphic xmlns:a="http://schemas.openxmlformats.org/drawingml/2006/main">
+              <a:graphicData uri="http://schemas.openxmlformats.org/drawingml/2006/picture">
+                <pic:pic xmlns:pic="http://schemas.openxmlformats.org/drawingml/2006/picture">
+                  <pic:nvPicPr>
+                    <pic:cNvPr id="7" name="Picture 7" descr="Graphical user interface, text, application&#10;&#10;Description automatically generated"/>
+                    <pic:cNvPicPr/>
+                  </pic:nvPicPr>
+                  <pic:blipFill>
+                    <a:blip r:embed="rId23"/>
+                    <a:stretch>
+                      <a:fillRect/>
+                    </a:stretch>
+                  </pic:blipFill>
+                  <pic:spPr>
+                    <a:xfrm>
+                      <a:off x="0" y="0"/>
+                      <a:ext cx="4598308" cy="1367222"/>
+                    </a:xfrm>
+                    <a:prstGeom prst="rect">
+                      <a:avLst/>
+                    </a:prstGeom>
+                  </pic:spPr>
+                </pic:pic>
+              </a:graphicData>
+            </a:graphic>
+          </wp:inline>
+        </w:drawing>
+      </w:r>
+    </w:p>
+    <w:p/>
+    <w:p>
+      <w:pPr>
+        <w:pStyle w:val="Heading2"/>
+        <w:rPr>
+          <w:color w:val="000000" w:themeColor="text1"/>
+          <w:sz w:val="24"/>
+          <w:szCs w:val="24"/>
+          <w:u w:val="single"/>
+        </w:rPr>
+      </w:pPr>
+      <w:r>
+        <w:rPr>
+          <w:color w:val="000000" w:themeColor="text1"/>
+          <w:sz w:val="24"/>
+          <w:szCs w:val="24"/>
+          <w:u w:val="single"/>
+        </w:rPr>
+        <w:t xml:space="preserve">For a </w:t>
+      </w:r>
+      <w:r>
+        <w:rPr>
+          <w:color w:val="000000" w:themeColor="text1"/>
+          <w:sz w:val="24"/>
+          <w:szCs w:val="24"/>
+          <w:u w:val="single"/>
+        </w:rPr>
+        <w:t xml:space="preserve">Two </w:t>
+      </w:r>
+      <w:r>
+        <w:rPr>
+          <w:color w:val="000000" w:themeColor="text1"/>
+          <w:sz w:val="24"/>
+          <w:szCs w:val="24"/>
+          <w:u w:val="single"/>
+        </w:rPr>
+        <w:t xml:space="preserve">Channel </w:t>
+      </w:r>
+      <w:r>
+        <w:rPr>
+          <w:color w:val="000000" w:themeColor="text1"/>
+          <w:sz w:val="24"/>
+          <w:szCs w:val="24"/>
+          <w:u w:val="single"/>
+        </w:rPr>
+        <w:t>24</w:t>
+      </w:r>
+      <w:r>
+        <w:rPr>
+          <w:color w:val="000000" w:themeColor="text1"/>
+          <w:sz w:val="24"/>
+          <w:szCs w:val="24"/>
+          <w:u w:val="single"/>
+        </w:rPr>
+        <w:t xml:space="preserve">-bit </w:t>
+      </w:r>
+      <w:r>
+        <w:rPr>
+          <w:color w:val="000000" w:themeColor="text1"/>
+          <w:sz w:val="24"/>
+          <w:szCs w:val="24"/>
+          <w:u w:val="single"/>
+        </w:rPr>
+        <w:t xml:space="preserve">48000 </w:t>
+      </w:r>
+      <w:r>
+        <w:rPr>
+          <w:color w:val="000000" w:themeColor="text1"/>
+          <w:sz w:val="24"/>
+          <w:szCs w:val="24"/>
+          <w:u w:val="single"/>
+        </w:rPr>
+        <w:t>H</w:t>
+      </w:r>
+      <w:r>
+        <w:rPr>
+          <w:color w:val="000000" w:themeColor="text1"/>
+          <w:sz w:val="24"/>
+          <w:szCs w:val="24"/>
+          <w:u w:val="single"/>
+        </w:rPr>
+        <w:t xml:space="preserve">z </w:t>
+      </w:r>
+      <w:r>
+        <w:rPr>
+          <w:color w:val="000000" w:themeColor="text1"/>
+          <w:sz w:val="24"/>
+          <w:szCs w:val="24"/>
+          <w:u w:val="single"/>
+        </w:rPr>
+        <w:t>Flac</w:t>
+      </w:r>
+      <w:r>
+        <w:rPr>
+          <w:color w:val="000000" w:themeColor="text1"/>
+          <w:sz w:val="24"/>
+          <w:szCs w:val="24"/>
+          <w:u w:val="single"/>
+        </w:rPr>
+        <w:t xml:space="preserve"> file: </w:t>
+      </w:r>
+    </w:p>
+    <w:p/>
+    <w:p>
+      <w:r>
+        <w:t>Name of test file: “</w:t>
+      </w:r>
+      <w:r>
+        <w:t>2_Channel_24_48_minus6db.flac</w:t>
+      </w:r>
+      <w:r>
+        <w:t>”</w:t>
+      </w:r>
+    </w:p>
+    <w:p/>
+    <w:p>
+      <w:r>
+        <w:t>Average time taken to process: 1.5 seconds</w:t>
+      </w:r>
+    </w:p>
+    <w:p/>
+    <w:p>
+      <w:r>
+        <w:t>Expected information retrieved from program:</w:t>
+      </w:r>
+    </w:p>
+    <w:p/>
+    <w:p>
+      <w:r>
+        <w:drawing>
+          <wp:inline distT="0" distB="0" distL="0" distR="0" wp14:anchorId="12B40F3B" wp14:editId="17324F9F">
+            <wp:extent cx="4709344" cy="1485900"/>
+            <wp:effectExtent l="0" t="0" r="0" b="0"/>
+            <wp:docPr id="10" name="Picture 10" descr="Text&#10;&#10;Description automatically generated"/>
+            <wp:cNvGraphicFramePr>
+              <a:graphicFrameLocks xmlns:a="http://schemas.openxmlformats.org/drawingml/2006/main" noChangeAspect="1"/>
+            </wp:cNvGraphicFramePr>
+            <a:graphic xmlns:a="http://schemas.openxmlformats.org/drawingml/2006/main">
+              <a:graphicData uri="http://schemas.openxmlformats.org/drawingml/2006/picture">
+                <pic:pic xmlns:pic="http://schemas.openxmlformats.org/drawingml/2006/picture">
+                  <pic:nvPicPr>
+                    <pic:cNvPr id="10" name="Picture 10" descr="Text&#10;&#10;Description automatically generated"/>
+                    <pic:cNvPicPr/>
+                  </pic:nvPicPr>
+                  <pic:blipFill>
+                    <a:blip r:embed="rId24"/>
+                    <a:stretch>
+                      <a:fillRect/>
+                    </a:stretch>
+                  </pic:blipFill>
+                  <pic:spPr>
+                    <a:xfrm>
+                      <a:off x="0" y="0"/>
+                      <a:ext cx="4752266" cy="1499443"/>
+                    </a:xfrm>
+                    <a:prstGeom prst="rect">
+                      <a:avLst/>
+                    </a:prstGeom>
+                  </pic:spPr>
+                </pic:pic>
+              </a:graphicData>
+            </a:graphic>
+          </wp:inline>
+        </w:drawing>
+      </w:r>
+    </w:p>
     <w:p/>
     <w:p>
       <w:pPr>
@@ -2679,16 +2851,285 @@
           <w:szCs w:val="24"/>
           <w:u w:val="single"/>
         </w:rPr>
-        <w:t xml:space="preserve">48000 </w:t>
-      </w:r>
-      <w:r>
-        <w:rPr>
-          <w:color w:val="000000" w:themeColor="text1"/>
-          <w:sz w:val="24"/>
-          <w:szCs w:val="24"/>
-          <w:u w:val="single"/>
-        </w:rPr>
-        <w:t>H</w:t>
+        <w:t>48000 H</w:t>
+      </w:r>
+      <w:r>
+        <w:rPr>
+          <w:color w:val="000000" w:themeColor="text1"/>
+          <w:sz w:val="24"/>
+          <w:szCs w:val="24"/>
+          <w:u w:val="single"/>
+        </w:rPr>
+        <w:t xml:space="preserve">z Wave file: </w:t>
+      </w:r>
+    </w:p>
+    <w:p/>
+    <w:p>
+      <w:r>
+        <w:t>Name of test file: “</w:t>
+      </w:r>
+      <w:r>
+        <w:t>2_Channel_24_48_minus6db.wav</w:t>
+      </w:r>
+      <w:r>
+        <w:t>”</w:t>
+      </w:r>
+    </w:p>
+    <w:p/>
+    <w:p>
+      <w:r>
+        <w:t>Average time taken to process: 2 seconds</w:t>
+      </w:r>
+    </w:p>
+    <w:p/>
+    <w:p>
+      <w:r>
+        <w:t>Expected information retrieved from program:</w:t>
+      </w:r>
+    </w:p>
+    <w:p/>
+    <w:p>
+      <w:r>
+        <w:drawing>
+          <wp:inline distT="0" distB="0" distL="0" distR="0" wp14:anchorId="5E059AF2" wp14:editId="2D4DB1EE">
+            <wp:extent cx="4648200" cy="1431125"/>
+            <wp:effectExtent l="0" t="0" r="0" b="0"/>
+            <wp:docPr id="11" name="Picture 11" descr="Graphical user interface, text&#10;&#10;Description automatically generated"/>
+            <wp:cNvGraphicFramePr>
+              <a:graphicFrameLocks xmlns:a="http://schemas.openxmlformats.org/drawingml/2006/main" noChangeAspect="1"/>
+            </wp:cNvGraphicFramePr>
+            <a:graphic xmlns:a="http://schemas.openxmlformats.org/drawingml/2006/main">
+              <a:graphicData uri="http://schemas.openxmlformats.org/drawingml/2006/picture">
+                <pic:pic xmlns:pic="http://schemas.openxmlformats.org/drawingml/2006/picture">
+                  <pic:nvPicPr>
+                    <pic:cNvPr id="11" name="Picture 11" descr="Graphical user interface, text&#10;&#10;Description automatically generated"/>
+                    <pic:cNvPicPr/>
+                  </pic:nvPicPr>
+                  <pic:blipFill>
+                    <a:blip r:embed="rId25"/>
+                    <a:stretch>
+                      <a:fillRect/>
+                    </a:stretch>
+                  </pic:blipFill>
+                  <pic:spPr>
+                    <a:xfrm>
+                      <a:off x="0" y="0"/>
+                      <a:ext cx="4670433" cy="1437970"/>
+                    </a:xfrm>
+                    <a:prstGeom prst="rect">
+                      <a:avLst/>
+                    </a:prstGeom>
+                  </pic:spPr>
+                </pic:pic>
+              </a:graphicData>
+            </a:graphic>
+          </wp:inline>
+        </w:drawing>
+      </w:r>
+    </w:p>
+    <w:p/>
+    <w:p>
+      <w:pPr>
+        <w:pStyle w:val="Heading2"/>
+        <w:rPr>
+          <w:color w:val="000000" w:themeColor="text1"/>
+          <w:sz w:val="24"/>
+          <w:szCs w:val="24"/>
+          <w:u w:val="single"/>
+        </w:rPr>
+      </w:pPr>
+      <w:r>
+        <w:rPr>
+          <w:color w:val="000000" w:themeColor="text1"/>
+          <w:sz w:val="24"/>
+          <w:szCs w:val="24"/>
+          <w:u w:val="single"/>
+        </w:rPr>
+        <w:t xml:space="preserve">For a </w:t>
+      </w:r>
+      <w:r>
+        <w:rPr>
+          <w:color w:val="000000" w:themeColor="text1"/>
+          <w:sz w:val="24"/>
+          <w:szCs w:val="24"/>
+          <w:u w:val="single"/>
+        </w:rPr>
+        <w:t xml:space="preserve">Two </w:t>
+      </w:r>
+      <w:r>
+        <w:rPr>
+          <w:color w:val="000000" w:themeColor="text1"/>
+          <w:sz w:val="24"/>
+          <w:szCs w:val="24"/>
+          <w:u w:val="single"/>
+        </w:rPr>
+        <w:t xml:space="preserve">Channel </w:t>
+      </w:r>
+      <w:r>
+        <w:rPr>
+          <w:color w:val="000000" w:themeColor="text1"/>
+          <w:sz w:val="24"/>
+          <w:szCs w:val="24"/>
+          <w:u w:val="single"/>
+        </w:rPr>
+        <w:t>16</w:t>
+      </w:r>
+      <w:r>
+        <w:rPr>
+          <w:color w:val="000000" w:themeColor="text1"/>
+          <w:sz w:val="24"/>
+          <w:szCs w:val="24"/>
+          <w:u w:val="single"/>
+        </w:rPr>
+        <w:t xml:space="preserve">-bit </w:t>
+      </w:r>
+      <w:r>
+        <w:rPr>
+          <w:color w:val="000000" w:themeColor="text1"/>
+          <w:sz w:val="24"/>
+          <w:szCs w:val="24"/>
+          <w:u w:val="single"/>
+        </w:rPr>
+        <w:t>44100 H</w:t>
+      </w:r>
+      <w:r>
+        <w:rPr>
+          <w:color w:val="000000" w:themeColor="text1"/>
+          <w:sz w:val="24"/>
+          <w:szCs w:val="24"/>
+          <w:u w:val="single"/>
+        </w:rPr>
+        <w:t xml:space="preserve">z Wave file: </w:t>
+      </w:r>
+    </w:p>
+    <w:p/>
+    <w:p>
+      <w:r>
+        <w:t>Name of test file: “</w:t>
+      </w:r>
+      <w:r>
+        <w:t>Adele.wav</w:t>
+      </w:r>
+      <w:r>
+        <w:t>”</w:t>
+      </w:r>
+    </w:p>
+    <w:p/>
+    <w:p>
+      <w:r>
+        <w:t>Average time taken to process: 15.5 seconds</w:t>
+      </w:r>
+    </w:p>
+    <w:p/>
+    <w:p>
+      <w:r>
+        <w:t>Expected information retrieved from program:</w:t>
+      </w:r>
+    </w:p>
+    <w:p/>
+    <w:p>
+      <w:r>
+        <w:drawing>
+          <wp:inline distT="0" distB="0" distL="0" distR="0" wp14:anchorId="28BAD5C1" wp14:editId="6F18F0BF">
+            <wp:extent cx="4638675" cy="1402253"/>
+            <wp:effectExtent l="0" t="0" r="0" b="7620"/>
+            <wp:docPr id="13" name="Picture 13" descr="Graphical user interface, text, application&#10;&#10;Description automatically generated"/>
+            <wp:cNvGraphicFramePr>
+              <a:graphicFrameLocks xmlns:a="http://schemas.openxmlformats.org/drawingml/2006/main" noChangeAspect="1"/>
+            </wp:cNvGraphicFramePr>
+            <a:graphic xmlns:a="http://schemas.openxmlformats.org/drawingml/2006/main">
+              <a:graphicData uri="http://schemas.openxmlformats.org/drawingml/2006/picture">
+                <pic:pic xmlns:pic="http://schemas.openxmlformats.org/drawingml/2006/picture">
+                  <pic:nvPicPr>
+                    <pic:cNvPr id="13" name="Picture 13" descr="Graphical user interface, text, application&#10;&#10;Description automatically generated"/>
+                    <pic:cNvPicPr/>
+                  </pic:nvPicPr>
+                  <pic:blipFill>
+                    <a:blip r:embed="rId26"/>
+                    <a:stretch>
+                      <a:fillRect/>
+                    </a:stretch>
+                  </pic:blipFill>
+                  <pic:spPr>
+                    <a:xfrm>
+                      <a:off x="0" y="0"/>
+                      <a:ext cx="4653708" cy="1406798"/>
+                    </a:xfrm>
+                    <a:prstGeom prst="rect">
+                      <a:avLst/>
+                    </a:prstGeom>
+                  </pic:spPr>
+                </pic:pic>
+              </a:graphicData>
+            </a:graphic>
+          </wp:inline>
+        </w:drawing>
+      </w:r>
+    </w:p>
+    <w:p/>
+    <w:p>
+      <w:pPr>
+        <w:pStyle w:val="Heading2"/>
+        <w:rPr>
+          <w:color w:val="000000" w:themeColor="text1"/>
+          <w:sz w:val="24"/>
+          <w:szCs w:val="24"/>
+          <w:u w:val="single"/>
+        </w:rPr>
+      </w:pPr>
+      <w:r>
+        <w:rPr>
+          <w:color w:val="000000" w:themeColor="text1"/>
+          <w:sz w:val="24"/>
+          <w:szCs w:val="24"/>
+          <w:u w:val="single"/>
+        </w:rPr>
+        <w:t xml:space="preserve">For a </w:t>
+      </w:r>
+      <w:r>
+        <w:rPr>
+          <w:color w:val="000000" w:themeColor="text1"/>
+          <w:sz w:val="24"/>
+          <w:szCs w:val="24"/>
+          <w:u w:val="single"/>
+        </w:rPr>
+        <w:t xml:space="preserve">Two </w:t>
+      </w:r>
+      <w:r>
+        <w:rPr>
+          <w:color w:val="000000" w:themeColor="text1"/>
+          <w:sz w:val="24"/>
+          <w:szCs w:val="24"/>
+          <w:u w:val="single"/>
+        </w:rPr>
+        <w:t xml:space="preserve">Channel </w:t>
+      </w:r>
+      <w:r>
+        <w:rPr>
+          <w:color w:val="000000" w:themeColor="text1"/>
+          <w:sz w:val="24"/>
+          <w:szCs w:val="24"/>
+          <w:u w:val="single"/>
+        </w:rPr>
+        <w:t>24</w:t>
+      </w:r>
+      <w:r>
+        <w:rPr>
+          <w:color w:val="000000" w:themeColor="text1"/>
+          <w:sz w:val="24"/>
+          <w:szCs w:val="24"/>
+          <w:u w:val="single"/>
+        </w:rPr>
+        <w:t xml:space="preserve">-bit </w:t>
+      </w:r>
+      <w:r>
+        <w:rPr>
+          <w:color w:val="000000" w:themeColor="text1"/>
+          <w:sz w:val="24"/>
+          <w:szCs w:val="24"/>
+          <w:u w:val="single"/>
+        </w:rPr>
+        <w:t>44100 H</w:t>
       </w:r>
       <w:r>
         <w:rPr>
@@ -2699,17 +3140,15 @@
         </w:rPr>
         <w:t xml:space="preserve">z </w:t>
       </w:r>
-      <w:proofErr w:type="spellStart"/>
-      <w:r>
-        <w:rPr>
-          <w:color w:val="000000" w:themeColor="text1"/>
-          <w:sz w:val="24"/>
-          <w:szCs w:val="24"/>
-          <w:u w:val="single"/>
-        </w:rPr>
-        <w:t>Flac</w:t>
-      </w:r>
-      <w:proofErr w:type="spellEnd"/>
+      <w:r>
+        <w:rPr>
+          <w:color w:val="000000" w:themeColor="text1"/>
+          <w:sz w:val="24"/>
+          <w:szCs w:val="24"/>
+          <w:u w:val="single"/>
+        </w:rPr>
+        <w:t>mp4</w:t>
+      </w:r>
       <w:r>
         <w:rPr>
           <w:color w:val="000000" w:themeColor="text1"/>
@@ -2726,7 +3165,7 @@
         <w:t>Name of test file: “</w:t>
       </w:r>
       <w:r>
-        <w:t>2_Channel_24_48_minus6db.flac</w:t>
+        <w:t>2_Channel_24_48_minus6db.mp4</w:t>
       </w:r>
       <w:r>
         <w:t>”</w:t>
@@ -2735,11 +3174,58 @@
     <w:p/>
     <w:p>
       <w:r>
+        <w:t>Average time taken to process: 2.5 seconds</w:t>
+      </w:r>
+    </w:p>
+    <w:p/>
+    <w:p>
+      <w:r>
         <w:t>Expected information retrieved from program:</w:t>
       </w:r>
     </w:p>
     <w:p/>
     <w:p>
+      <w:r>
+        <w:lastRenderedPageBreak/>
+        <w:drawing>
+          <wp:inline distT="0" distB="0" distL="0" distR="0" wp14:anchorId="432BF924" wp14:editId="6D459C05">
+            <wp:extent cx="4524375" cy="1339491"/>
+            <wp:effectExtent l="0" t="0" r="0" b="0"/>
+            <wp:docPr id="14" name="Picture 14" descr="Graphical user interface, text&#10;&#10;Description automatically generated"/>
+            <wp:cNvGraphicFramePr>
+              <a:graphicFrameLocks xmlns:a="http://schemas.openxmlformats.org/drawingml/2006/main" noChangeAspect="1"/>
+            </wp:cNvGraphicFramePr>
+            <a:graphic xmlns:a="http://schemas.openxmlformats.org/drawingml/2006/main">
+              <a:graphicData uri="http://schemas.openxmlformats.org/drawingml/2006/picture">
+                <pic:pic xmlns:pic="http://schemas.openxmlformats.org/drawingml/2006/picture">
+                  <pic:nvPicPr>
+                    <pic:cNvPr id="14" name="Picture 14" descr="Graphical user interface, text&#10;&#10;Description automatically generated"/>
+                    <pic:cNvPicPr/>
+                  </pic:nvPicPr>
+                  <pic:blipFill>
+                    <a:blip r:embed="rId27"/>
+                    <a:stretch>
+                      <a:fillRect/>
+                    </a:stretch>
+                  </pic:blipFill>
+                  <pic:spPr>
+                    <a:xfrm>
+                      <a:off x="0" y="0"/>
+                      <a:ext cx="4562581" cy="1350802"/>
+                    </a:xfrm>
+                    <a:prstGeom prst="rect">
+                      <a:avLst/>
+                    </a:prstGeom>
+                  </pic:spPr>
+                </pic:pic>
+              </a:graphicData>
+            </a:graphic>
+          </wp:inline>
+        </w:drawing>
+      </w:r>
+    </w:p>
+    <w:p/>
+    <w:p>
       <w:pPr>
         <w:pStyle w:val="Heading2"/>
         <w:rPr>
@@ -2765,7 +3251,7 @@
           <w:szCs w:val="24"/>
           <w:u w:val="single"/>
         </w:rPr>
-        <w:t xml:space="preserve">Two </w:t>
+        <w:t xml:space="preserve">Six </w:t>
       </w:r>
       <w:r>
         <w:rPr>
@@ -2801,16 +3287,34 @@
           <w:szCs w:val="24"/>
           <w:u w:val="single"/>
         </w:rPr>
-        <w:t>48000 H</w:t>
-      </w:r>
-      <w:r>
-        <w:rPr>
-          <w:color w:val="000000" w:themeColor="text1"/>
-          <w:sz w:val="24"/>
-          <w:szCs w:val="24"/>
-          <w:u w:val="single"/>
-        </w:rPr>
-        <w:t xml:space="preserve">z Wave file: </w:t>
+        <w:t>44100 H</w:t>
+      </w:r>
+      <w:r>
+        <w:rPr>
+          <w:color w:val="000000" w:themeColor="text1"/>
+          <w:sz w:val="24"/>
+          <w:szCs w:val="24"/>
+          <w:u w:val="single"/>
+        </w:rPr>
+        <w:t xml:space="preserve">z </w:t>
+      </w:r>
+      <w:r>
+        <w:rPr>
+          <w:color w:val="000000" w:themeColor="text1"/>
+          <w:sz w:val="24"/>
+          <w:szCs w:val="24"/>
+          <w:u w:val="single"/>
+        </w:rPr>
+        <w:t>Wave</w:t>
+      </w:r>
+      <w:r>
+        <w:rPr>
+          <w:color w:val="000000" w:themeColor="text1"/>
+          <w:sz w:val="24"/>
+          <w:szCs w:val="24"/>
+          <w:u w:val="single"/>
+        </w:rPr>
+        <w:t xml:space="preserve"> file: </w:t>
       </w:r>
     </w:p>
     <w:p/>
@@ -2819,7 +3323,7 @@
         <w:t>Name of test file: “</w:t>
       </w:r>
       <w:r>
-        <w:t>2_Channel_24_48_minus6db.wav</w:t>
+        <w:t>6_Channel_White_Noise.wav</w:t>
       </w:r>
       <w:r>
         <w:t>”</w:t>
@@ -2828,329 +3332,58 @@
     <w:p/>
     <w:p>
       <w:r>
+        <w:t>Average time taken to process: 3.5 seconds</w:t>
+      </w:r>
+    </w:p>
+    <w:p/>
+    <w:p>
+      <w:r>
         <w:t>Expected information retrieved from program:</w:t>
       </w:r>
     </w:p>
     <w:p/>
     <w:p>
-      <w:pPr>
-        <w:pStyle w:val="Heading2"/>
-        <w:rPr>
-          <w:color w:val="000000" w:themeColor="text1"/>
-          <w:sz w:val="24"/>
-          <w:szCs w:val="24"/>
-          <w:u w:val="single"/>
-        </w:rPr>
-      </w:pPr>
-      <w:r>
-        <w:rPr>
-          <w:color w:val="000000" w:themeColor="text1"/>
-          <w:sz w:val="24"/>
-          <w:szCs w:val="24"/>
-          <w:u w:val="single"/>
-        </w:rPr>
-        <w:t xml:space="preserve">For a </w:t>
-      </w:r>
-      <w:r>
-        <w:rPr>
-          <w:color w:val="000000" w:themeColor="text1"/>
-          <w:sz w:val="24"/>
-          <w:szCs w:val="24"/>
-          <w:u w:val="single"/>
-        </w:rPr>
-        <w:t xml:space="preserve">Two </w:t>
-      </w:r>
-      <w:r>
-        <w:rPr>
-          <w:color w:val="000000" w:themeColor="text1"/>
-          <w:sz w:val="24"/>
-          <w:szCs w:val="24"/>
-          <w:u w:val="single"/>
-        </w:rPr>
-        <w:t xml:space="preserve">Channel </w:t>
-      </w:r>
-      <w:r>
-        <w:rPr>
-          <w:color w:val="000000" w:themeColor="text1"/>
-          <w:sz w:val="24"/>
-          <w:szCs w:val="24"/>
-          <w:u w:val="single"/>
-        </w:rPr>
-        <w:t>16</w:t>
-      </w:r>
-      <w:r>
-        <w:rPr>
-          <w:color w:val="000000" w:themeColor="text1"/>
-          <w:sz w:val="24"/>
-          <w:szCs w:val="24"/>
-          <w:u w:val="single"/>
-        </w:rPr>
-        <w:t xml:space="preserve">-bit </w:t>
-      </w:r>
-      <w:r>
-        <w:rPr>
-          <w:color w:val="000000" w:themeColor="text1"/>
-          <w:sz w:val="24"/>
-          <w:szCs w:val="24"/>
-          <w:u w:val="single"/>
-        </w:rPr>
-        <w:t>44100 H</w:t>
-      </w:r>
-      <w:r>
-        <w:rPr>
-          <w:color w:val="000000" w:themeColor="text1"/>
-          <w:sz w:val="24"/>
-          <w:szCs w:val="24"/>
-          <w:u w:val="single"/>
-        </w:rPr>
-        <w:t xml:space="preserve">z Wave file: </w:t>
-      </w:r>
-    </w:p>
-    <w:p/>
-    <w:p>
-      <w:r>
-        <w:t>Name of test file: “</w:t>
-      </w:r>
-      <w:r>
-        <w:t>Adele.wav</w:t>
-      </w:r>
-      <w:r>
-        <w:t>”</w:t>
-      </w:r>
-    </w:p>
-    <w:p/>
-    <w:p>
-      <w:r>
-        <w:t>Expected information retrieved from program:</w:t>
-      </w:r>
-    </w:p>
-    <w:p/>
-    <w:p>
-      <w:pPr>
-        <w:pStyle w:val="Heading2"/>
-        <w:rPr>
-          <w:color w:val="000000" w:themeColor="text1"/>
-          <w:sz w:val="24"/>
-          <w:szCs w:val="24"/>
-          <w:u w:val="single"/>
-        </w:rPr>
-      </w:pPr>
-      <w:r>
-        <w:rPr>
-          <w:color w:val="000000" w:themeColor="text1"/>
-          <w:sz w:val="24"/>
-          <w:szCs w:val="24"/>
-          <w:u w:val="single"/>
-        </w:rPr>
-        <w:t xml:space="preserve">For a </w:t>
-      </w:r>
-      <w:r>
-        <w:rPr>
-          <w:color w:val="000000" w:themeColor="text1"/>
-          <w:sz w:val="24"/>
-          <w:szCs w:val="24"/>
-          <w:u w:val="single"/>
-        </w:rPr>
-        <w:t xml:space="preserve">Two </w:t>
-      </w:r>
-      <w:r>
-        <w:rPr>
-          <w:color w:val="000000" w:themeColor="text1"/>
-          <w:sz w:val="24"/>
-          <w:szCs w:val="24"/>
-          <w:u w:val="single"/>
-        </w:rPr>
-        <w:t xml:space="preserve">Channel </w:t>
-      </w:r>
-      <w:r>
-        <w:rPr>
-          <w:color w:val="000000" w:themeColor="text1"/>
-          <w:sz w:val="24"/>
-          <w:szCs w:val="24"/>
-          <w:u w:val="single"/>
-        </w:rPr>
-        <w:t>24</w:t>
-      </w:r>
-      <w:r>
-        <w:rPr>
-          <w:color w:val="000000" w:themeColor="text1"/>
-          <w:sz w:val="24"/>
-          <w:szCs w:val="24"/>
-          <w:u w:val="single"/>
-        </w:rPr>
-        <w:t xml:space="preserve">-bit </w:t>
-      </w:r>
-      <w:r>
-        <w:rPr>
-          <w:color w:val="000000" w:themeColor="text1"/>
-          <w:sz w:val="24"/>
-          <w:szCs w:val="24"/>
-          <w:u w:val="single"/>
-        </w:rPr>
-        <w:t>44100 H</w:t>
-      </w:r>
-      <w:r>
-        <w:rPr>
-          <w:color w:val="000000" w:themeColor="text1"/>
-          <w:sz w:val="24"/>
-          <w:szCs w:val="24"/>
-          <w:u w:val="single"/>
-        </w:rPr>
-        <w:t xml:space="preserve">z </w:t>
-      </w:r>
-      <w:r>
-        <w:rPr>
-          <w:color w:val="000000" w:themeColor="text1"/>
-          <w:sz w:val="24"/>
-          <w:szCs w:val="24"/>
-          <w:u w:val="single"/>
-        </w:rPr>
-        <w:t>mp4</w:t>
-      </w:r>
-      <w:r>
-        <w:rPr>
-          <w:color w:val="000000" w:themeColor="text1"/>
-          <w:sz w:val="24"/>
-          <w:szCs w:val="24"/>
-          <w:u w:val="single"/>
-        </w:rPr>
-        <w:t xml:space="preserve"> file: </w:t>
-      </w:r>
-    </w:p>
-    <w:p/>
-    <w:p>
-      <w:r>
-        <w:t>Name of test file: “</w:t>
-      </w:r>
-      <w:r>
-        <w:t>2_Channel_24_48_minus6db.mp4</w:t>
-      </w:r>
-      <w:r>
-        <w:t>”</w:t>
-      </w:r>
-    </w:p>
-    <w:p/>
-    <w:p>
-      <w:r>
-        <w:t>Expected information retrieved from program:</w:t>
-      </w:r>
-    </w:p>
-    <w:p/>
-    <w:p>
-      <w:pPr>
-        <w:pStyle w:val="Heading2"/>
-        <w:rPr>
-          <w:color w:val="000000" w:themeColor="text1"/>
-          <w:sz w:val="24"/>
-          <w:szCs w:val="24"/>
-          <w:u w:val="single"/>
-        </w:rPr>
-      </w:pPr>
-      <w:r>
-        <w:rPr>
-          <w:color w:val="000000" w:themeColor="text1"/>
-          <w:sz w:val="24"/>
-          <w:szCs w:val="24"/>
-          <w:u w:val="single"/>
-        </w:rPr>
-        <w:t xml:space="preserve">For a </w:t>
-      </w:r>
-      <w:r>
-        <w:rPr>
-          <w:color w:val="000000" w:themeColor="text1"/>
-          <w:sz w:val="24"/>
-          <w:szCs w:val="24"/>
-          <w:u w:val="single"/>
-        </w:rPr>
-        <w:t xml:space="preserve">Six </w:t>
-      </w:r>
-      <w:r>
-        <w:rPr>
-          <w:color w:val="000000" w:themeColor="text1"/>
-          <w:sz w:val="24"/>
-          <w:szCs w:val="24"/>
-          <w:u w:val="single"/>
-        </w:rPr>
-        <w:t xml:space="preserve">Channel </w:t>
-      </w:r>
-      <w:r>
-        <w:rPr>
-          <w:color w:val="000000" w:themeColor="text1"/>
-          <w:sz w:val="24"/>
-          <w:szCs w:val="24"/>
-          <w:u w:val="single"/>
-        </w:rPr>
-        <w:t>24</w:t>
-      </w:r>
-      <w:r>
-        <w:rPr>
-          <w:color w:val="000000" w:themeColor="text1"/>
-          <w:sz w:val="24"/>
-          <w:szCs w:val="24"/>
-          <w:u w:val="single"/>
-        </w:rPr>
-        <w:t xml:space="preserve">-bit </w:t>
-      </w:r>
-      <w:r>
-        <w:rPr>
-          <w:color w:val="000000" w:themeColor="text1"/>
-          <w:sz w:val="24"/>
-          <w:szCs w:val="24"/>
-          <w:u w:val="single"/>
-        </w:rPr>
-        <w:t>44100 H</w:t>
-      </w:r>
-      <w:r>
-        <w:rPr>
-          <w:color w:val="000000" w:themeColor="text1"/>
-          <w:sz w:val="24"/>
-          <w:szCs w:val="24"/>
-          <w:u w:val="single"/>
-        </w:rPr>
-        <w:t xml:space="preserve">z </w:t>
-      </w:r>
-      <w:r>
-        <w:rPr>
-          <w:color w:val="000000" w:themeColor="text1"/>
-          <w:sz w:val="24"/>
-          <w:szCs w:val="24"/>
-          <w:u w:val="single"/>
-        </w:rPr>
-        <w:t>Wave</w:t>
-      </w:r>
-      <w:r>
-        <w:rPr>
-          <w:color w:val="000000" w:themeColor="text1"/>
-          <w:sz w:val="24"/>
-          <w:szCs w:val="24"/>
-          <w:u w:val="single"/>
-        </w:rPr>
-        <w:t xml:space="preserve"> file: </w:t>
-      </w:r>
-    </w:p>
-    <w:p/>
-    <w:p>
-      <w:r>
-        <w:t>Name of test file: “</w:t>
-      </w:r>
-      <w:r>
-        <w:t>6_Channel_White_Noise.wav</w:t>
-      </w:r>
-      <w:r>
-        <w:t>”</w:t>
-      </w:r>
-    </w:p>
-    <w:p/>
-    <w:p>
-      <w:r>
-        <w:t>Expected information retrieved from program:</w:t>
-      </w:r>
-    </w:p>
-    <w:p/>
-    <w:p/>
+      <w:r>
+        <w:drawing>
+          <wp:inline distT="0" distB="0" distL="0" distR="0" wp14:anchorId="5B091EB1" wp14:editId="5CECB902">
+            <wp:extent cx="4495800" cy="1395643"/>
+            <wp:effectExtent l="0" t="0" r="0" b="0"/>
+            <wp:docPr id="15" name="Picture 15" descr="Graphical user interface, text&#10;&#10;Description automatically generated"/>
+            <wp:cNvGraphicFramePr>
+              <a:graphicFrameLocks xmlns:a="http://schemas.openxmlformats.org/drawingml/2006/main" noChangeAspect="1"/>
+            </wp:cNvGraphicFramePr>
+            <a:graphic xmlns:a="http://schemas.openxmlformats.org/drawingml/2006/main">
+              <a:graphicData uri="http://schemas.openxmlformats.org/drawingml/2006/picture">
+                <pic:pic xmlns:pic="http://schemas.openxmlformats.org/drawingml/2006/picture">
+                  <pic:nvPicPr>
+                    <pic:cNvPr id="15" name="Picture 15" descr="Graphical user interface, text&#10;&#10;Description automatically generated"/>
+                    <pic:cNvPicPr/>
+                  </pic:nvPicPr>
+                  <pic:blipFill>
+                    <a:blip r:embed="rId28"/>
+                    <a:stretch>
+                      <a:fillRect/>
+                    </a:stretch>
+                  </pic:blipFill>
+                  <pic:spPr>
+                    <a:xfrm>
+                      <a:off x="0" y="0"/>
+                      <a:ext cx="4519160" cy="1402895"/>
+                    </a:xfrm>
+                    <a:prstGeom prst="rect">
+                      <a:avLst/>
+                    </a:prstGeom>
+                  </pic:spPr>
+                </pic:pic>
+              </a:graphicData>
+            </a:graphic>
+          </wp:inline>
+        </w:drawing>
+      </w:r>
+    </w:p>
     <w:p/>
     <w:sectPr>
-      <w:footerReference w:type="default" r:id="rId22"/>
+      <w:footerReference w:type="default" r:id="rId29"/>
       <w:pgSz w:w="12240" w:h="15840"/>
       <w:pgMar w:top="1440" w:right="1440" w:bottom="1440" w:left="1440" w:header="720" w:footer="720" w:gutter="0"/>
       <w:cols w:space="720"/>
@@ -3161,7 +3394,7 @@
 </file>
 
 <file path=word/endnotes.xml><?xml version="1.0" encoding="utf-8"?>
-<w:endnotes xmlns:wpc="http://schemas.microsoft.com/office/word/2010/wordprocessingCanvas" xmlns:cx="http://schemas.microsoft.com/office/drawing/2014/chartex" xmlns:cx1="http://schemas.microsoft.com/office/drawing/2015/9/8/chartex" xmlns:cx2="http://schemas.microsoft.com/office/drawing/2015/10/21/chartex" xmlns:cx3="http://schemas.microsoft.com/office/drawing/2016/5/9/chartex" xmlns:cx4="http://schemas.microsoft.com/office/drawing/2016/5/10/chartex" xmlns:cx5="http://schemas.microsoft.com/office/drawing/2016/5/11/chartex" xmlns:cx6="http://schemas.microsoft.com/office/drawing/2016/5/12/chartex" xmlns:cx7="http://schemas.microsoft.com/office/drawing/2016/5/13/chartex" xmlns:cx8="http://schemas.microsoft.com/office/drawing/2016/5/14/chartex" xmlns:mc="http://schemas.openxmlformats.org/markup-compatibility/2006" xmlns:aink="http://schemas.microsoft.com/office/drawing/2016/ink" xmlns:am3d="http://schemas.microsoft.com/office/drawing/2017/model3d" xmlns:o="urn:schemas-microsoft-com:office:office" xmlns:oel="http://schemas.microsoft.com/office/2019/extlst" xmlns:r="http://schemas.openxmlformats.org/officeDocument/2006/relationships" xmlns:m="http://schemas.openxmlformats.org/officeDocument/2006/math" xmlns:v="urn:schemas-microsoft-com:vml" xmlns:wp14="http://schemas.microsoft.com/office/word/2010/wordprocessingDrawing" xmlns:wp="http://schemas.openxmlformats.org/drawingml/2006/wordprocessingDrawing" xmlns:w10="urn:schemas-microsoft-com:office:word" xmlns:w="http://schemas.openxmlformats.org/wordprocessingml/2006/main" xmlns:w14="http://schemas.microsoft.com/office/word/2010/wordml" xmlns:w15="http://schemas.microsoft.com/office/word/2012/wordml" xmlns:w16cex="http://schemas.microsoft.com/office/word/2018/wordml/cex" xmlns:w16cid="http://schemas.microsoft.com/office/word/2016/wordml/cid" xmlns:w16="http://schemas.microsoft.com/office/word/2018/wordml" xmlns:w16sdtdh="http://schemas.microsoft.com/office/word/2020/wordml/sdtdatahash" xmlns:w16se="http://schemas.microsoft.com/office/word/2015/wordml/symex" xmlns:wpg="http://schemas.microsoft.com/office/word/2010/wordprocessingGroup" xmlns:wpi="http://schemas.microsoft.com/office/word/2010/wordprocessingInk" xmlns:wne="http://schemas.microsoft.com/office/word/2006/wordml" xmlns:wps="http://schemas.microsoft.com/office/word/2010/wordprocessingShape" mc:Ignorable="w14 w15 w16se w16cid w16 w16cex w16sdtdh wp14">
+<w:endnotes xmlns:wpc="http://schemas.microsoft.com/office/word/2010/wordprocessingCanvas" xmlns:cx="http://schemas.microsoft.com/office/drawing/2014/chartex" xmlns:cx1="http://schemas.microsoft.com/office/drawing/2015/9/8/chartex" xmlns:cx2="http://schemas.microsoft.com/office/drawing/2015/10/21/chartex" xmlns:cx3="http://schemas.microsoft.com/office/drawing/2016/5/9/chartex" xmlns:cx4="http://schemas.microsoft.com/office/drawing/2016/5/10/chartex" xmlns:cx5="http://schemas.microsoft.com/office/drawing/2016/5/11/chartex" xmlns:cx6="http://schemas.microsoft.com/office/drawing/2016/5/12/chartex" xmlns:cx7="http://schemas.microsoft.com/office/drawing/2016/5/13/chartex" xmlns:cx8="http://schemas.microsoft.com/office/drawing/2016/5/14/chartex" xmlns:mc="http://schemas.openxmlformats.org/markup-compatibility/2006" xmlns:aink="http://schemas.microsoft.com/office/drawing/2016/ink" xmlns:am3d="http://schemas.microsoft.com/office/drawing/2017/model3d" xmlns:o="urn:schemas-microsoft-com:office:office" xmlns:r="http://schemas.openxmlformats.org/officeDocument/2006/relationships" xmlns:m="http://schemas.openxmlformats.org/officeDocument/2006/math" xmlns:v="urn:schemas-microsoft-com:vml" xmlns:wp14="http://schemas.microsoft.com/office/word/2010/wordprocessingDrawing" xmlns:wp="http://schemas.openxmlformats.org/drawingml/2006/wordprocessingDrawing" xmlns:w10="urn:schemas-microsoft-com:office:word" xmlns:w="http://schemas.openxmlformats.org/wordprocessingml/2006/main" xmlns:w14="http://schemas.microsoft.com/office/word/2010/wordml" xmlns:w15="http://schemas.microsoft.com/office/word/2012/wordml" xmlns:w16cex="http://schemas.microsoft.com/office/word/2018/wordml/cex" xmlns:w16cid="http://schemas.microsoft.com/office/word/2016/wordml/cid" xmlns:w16="http://schemas.microsoft.com/office/word/2018/wordml" xmlns:w16sdtdh="http://schemas.microsoft.com/office/word/2020/wordml/sdtdatahash" xmlns:w16se="http://schemas.microsoft.com/office/word/2015/wordml/symex" xmlns:wpg="http://schemas.microsoft.com/office/word/2010/wordprocessingGroup" xmlns:wpi="http://schemas.microsoft.com/office/word/2010/wordprocessingInk" xmlns:wne="http://schemas.microsoft.com/office/word/2006/wordml" xmlns:wps="http://schemas.microsoft.com/office/word/2010/wordprocessingShape" mc:Ignorable="w14 w15 w16se w16cid w16 w16cex w16sdtdh wp14">
   <w:endnote w:type="separator" w:id="-1">
     <w:p>
       <w:r>
@@ -3180,7 +3413,7 @@
 </file>
 
 <file path=word/footer1.xml><?xml version="1.0" encoding="utf-8"?>
-<w:ftr xmlns:wpc="http://schemas.microsoft.com/office/word/2010/wordprocessingCanvas" xmlns:cx="http://schemas.microsoft.com/office/drawing/2014/chartex" xmlns:cx1="http://schemas.microsoft.com/office/drawing/2015/9/8/chartex" xmlns:cx2="http://schemas.microsoft.com/office/drawing/2015/10/21/chartex" xmlns:cx3="http://schemas.microsoft.com/office/drawing/2016/5/9/chartex" xmlns:cx4="http://schemas.microsoft.com/office/drawing/2016/5/10/chartex" xmlns:cx5="http://schemas.microsoft.com/office/drawing/2016/5/11/chartex" xmlns:cx6="http://schemas.microsoft.com/office/drawing/2016/5/12/chartex" xmlns:cx7="http://schemas.microsoft.com/office/drawing/2016/5/13/chartex" xmlns:cx8="http://schemas.microsoft.com/office/drawing/2016/5/14/chartex" xmlns:mc="http://schemas.openxmlformats.org/markup-compatibility/2006" xmlns:aink="http://schemas.microsoft.com/office/drawing/2016/ink" xmlns:am3d="http://schemas.microsoft.com/office/drawing/2017/model3d" xmlns:o="urn:schemas-microsoft-com:office:office" xmlns:oel="http://schemas.microsoft.com/office/2019/extlst" xmlns:r="http://schemas.openxmlformats.org/officeDocument/2006/relationships" xmlns:m="http://schemas.openxmlformats.org/officeDocument/2006/math" xmlns:v="urn:schemas-microsoft-com:vml" xmlns:wp14="http://schemas.microsoft.com/office/word/2010/wordprocessingDrawing" xmlns:wp="http://schemas.openxmlformats.org/drawingml/2006/wordprocessingDrawing" xmlns:w10="urn:schemas-microsoft-com:office:word" xmlns:w="http://schemas.openxmlformats.org/wordprocessingml/2006/main" xmlns:w14="http://schemas.microsoft.com/office/word/2010/wordml" xmlns:w15="http://schemas.microsoft.com/office/word/2012/wordml" xmlns:w16cex="http://schemas.microsoft.com/office/word/2018/wordml/cex" xmlns:w16cid="http://schemas.microsoft.com/office/word/2016/wordml/cid" xmlns:w16="http://schemas.microsoft.com/office/word/2018/wordml" xmlns:w16sdtdh="http://schemas.microsoft.com/office/word/2020/wordml/sdtdatahash" xmlns:w16se="http://schemas.microsoft.com/office/word/2015/wordml/symex" xmlns:wpg="http://schemas.microsoft.com/office/word/2010/wordprocessingGroup" xmlns:wpi="http://schemas.microsoft.com/office/word/2010/wordprocessingInk" xmlns:wne="http://schemas.microsoft.com/office/word/2006/wordml" xmlns:wps="http://schemas.microsoft.com/office/word/2010/wordprocessingShape" mc:Ignorable="w14 w15 w16se w16cid w16 w16cex w16sdtdh wp14">
+<w:ftr xmlns:wpc="http://schemas.microsoft.com/office/word/2010/wordprocessingCanvas" xmlns:cx="http://schemas.microsoft.com/office/drawing/2014/chartex" xmlns:cx1="http://schemas.microsoft.com/office/drawing/2015/9/8/chartex" xmlns:cx2="http://schemas.microsoft.com/office/drawing/2015/10/21/chartex" xmlns:cx3="http://schemas.microsoft.com/office/drawing/2016/5/9/chartex" xmlns:cx4="http://schemas.microsoft.com/office/drawing/2016/5/10/chartex" xmlns:cx5="http://schemas.microsoft.com/office/drawing/2016/5/11/chartex" xmlns:cx6="http://schemas.microsoft.com/office/drawing/2016/5/12/chartex" xmlns:cx7="http://schemas.microsoft.com/office/drawing/2016/5/13/chartex" xmlns:cx8="http://schemas.microsoft.com/office/drawing/2016/5/14/chartex" xmlns:mc="http://schemas.openxmlformats.org/markup-compatibility/2006" xmlns:aink="http://schemas.microsoft.com/office/drawing/2016/ink" xmlns:am3d="http://schemas.microsoft.com/office/drawing/2017/model3d" xmlns:o="urn:schemas-microsoft-com:office:office" xmlns:r="http://schemas.openxmlformats.org/officeDocument/2006/relationships" xmlns:m="http://schemas.openxmlformats.org/officeDocument/2006/math" xmlns:v="urn:schemas-microsoft-com:vml" xmlns:wp14="http://schemas.microsoft.com/office/word/2010/wordprocessingDrawing" xmlns:wp="http://schemas.openxmlformats.org/drawingml/2006/wordprocessingDrawing" xmlns:w10="urn:schemas-microsoft-com:office:word" xmlns:w="http://schemas.openxmlformats.org/wordprocessingml/2006/main" xmlns:w14="http://schemas.microsoft.com/office/word/2010/wordml" xmlns:w15="http://schemas.microsoft.com/office/word/2012/wordml" xmlns:w16cex="http://schemas.microsoft.com/office/word/2018/wordml/cex" xmlns:w16cid="http://schemas.microsoft.com/office/word/2016/wordml/cid" xmlns:w16="http://schemas.microsoft.com/office/word/2018/wordml" xmlns:w16sdtdh="http://schemas.microsoft.com/office/word/2020/wordml/sdtdatahash" xmlns:w16se="http://schemas.microsoft.com/office/word/2015/wordml/symex" xmlns:wpg="http://schemas.microsoft.com/office/word/2010/wordprocessingGroup" xmlns:wpi="http://schemas.microsoft.com/office/word/2010/wordprocessingInk" xmlns:wne="http://schemas.microsoft.com/office/word/2006/wordml" xmlns:wps="http://schemas.microsoft.com/office/word/2010/wordprocessingShape" mc:Ignorable="w14 w15 w16se w16cid w16 w16cex w16sdtdh wp14">
   <w:p>
     <w:pPr>
       <w:pStyle w:val="Footer"/>
@@ -3190,7 +3423,7 @@
 </file>
 
 <file path=word/footnotes.xml><?xml version="1.0" encoding="utf-8"?>
-<w:footnotes xmlns:wpc="http://schemas.microsoft.com/office/word/2010/wordprocessingCanvas" xmlns:cx="http://schemas.microsoft.com/office/drawing/2014/chartex" xmlns:cx1="http://schemas.microsoft.com/office/drawing/2015/9/8/chartex" xmlns:cx2="http://schemas.microsoft.com/office/drawing/2015/10/21/chartex" xmlns:cx3="http://schemas.microsoft.com/office/drawing/2016/5/9/chartex" xmlns:cx4="http://schemas.microsoft.com/office/drawing/2016/5/10/chartex" xmlns:cx5="http://schemas.microsoft.com/office/drawing/2016/5/11/chartex" xmlns:cx6="http://schemas.microsoft.com/office/drawing/2016/5/12/chartex" xmlns:cx7="http://schemas.microsoft.com/office/drawing/2016/5/13/chartex" xmlns:cx8="http://schemas.microsoft.com/office/drawing/2016/5/14/chartex" xmlns:mc="http://schemas.openxmlformats.org/markup-compatibility/2006" xmlns:aink="http://schemas.microsoft.com/office/drawing/2016/ink" xmlns:am3d="http://schemas.microsoft.com/office/drawing/2017/model3d" xmlns:o="urn:schemas-microsoft-com:office:office" xmlns:oel="http://schemas.microsoft.com/office/2019/extlst" xmlns:r="http://schemas.openxmlformats.org/officeDocument/2006/relationships" xmlns:m="http://schemas.openxmlformats.org/officeDocument/2006/math" xmlns:v="urn:schemas-microsoft-com:vml" xmlns:wp14="http://schemas.microsoft.com/office/word/2010/wordprocessingDrawing" xmlns:wp="http://schemas.openxmlformats.org/drawingml/2006/wordprocessingDrawing" xmlns:w10="urn:schemas-microsoft-com:office:word" xmlns:w="http://schemas.openxmlformats.org/wordprocessingml/2006/main" xmlns:w14="http://schemas.microsoft.com/office/word/2010/wordml" xmlns:w15="http://schemas.microsoft.com/office/word/2012/wordml" xmlns:w16cex="http://schemas.microsoft.com/office/word/2018/wordml/cex" xmlns:w16cid="http://schemas.microsoft.com/office/word/2016/wordml/cid" xmlns:w16="http://schemas.microsoft.com/office/word/2018/wordml" xmlns:w16sdtdh="http://schemas.microsoft.com/office/word/2020/wordml/sdtdatahash" xmlns:w16se="http://schemas.microsoft.com/office/word/2015/wordml/symex" xmlns:wpg="http://schemas.microsoft.com/office/word/2010/wordprocessingGroup" xmlns:wpi="http://schemas.microsoft.com/office/word/2010/wordprocessingInk" xmlns:wne="http://schemas.microsoft.com/office/word/2006/wordml" xmlns:wps="http://schemas.microsoft.com/office/word/2010/wordprocessingShape" mc:Ignorable="w14 w15 w16se w16cid w16 w16cex w16sdtdh wp14">
+<w:footnotes xmlns:wpc="http://schemas.microsoft.com/office/word/2010/wordprocessingCanvas" xmlns:cx="http://schemas.microsoft.com/office/drawing/2014/chartex" xmlns:cx1="http://schemas.microsoft.com/office/drawing/2015/9/8/chartex" xmlns:cx2="http://schemas.microsoft.com/office/drawing/2015/10/21/chartex" xmlns:cx3="http://schemas.microsoft.com/office/drawing/2016/5/9/chartex" xmlns:cx4="http://schemas.microsoft.com/office/drawing/2016/5/10/chartex" xmlns:cx5="http://schemas.microsoft.com/office/drawing/2016/5/11/chartex" xmlns:cx6="http://schemas.microsoft.com/office/drawing/2016/5/12/chartex" xmlns:cx7="http://schemas.microsoft.com/office/drawing/2016/5/13/chartex" xmlns:cx8="http://schemas.microsoft.com/office/drawing/2016/5/14/chartex" xmlns:mc="http://schemas.openxmlformats.org/markup-compatibility/2006" xmlns:aink="http://schemas.microsoft.com/office/drawing/2016/ink" xmlns:am3d="http://schemas.microsoft.com/office/drawing/2017/model3d" xmlns:o="urn:schemas-microsoft-com:office:office" xmlns:r="http://schemas.openxmlformats.org/officeDocument/2006/relationships" xmlns:m="http://schemas.openxmlformats.org/officeDocument/2006/math" xmlns:v="urn:schemas-microsoft-com:vml" xmlns:wp14="http://schemas.microsoft.com/office/word/2010/wordprocessingDrawing" xmlns:wp="http://schemas.openxmlformats.org/drawingml/2006/wordprocessingDrawing" xmlns:w10="urn:schemas-microsoft-com:office:word" xmlns:w="http://schemas.openxmlformats.org/wordprocessingml/2006/main" xmlns:w14="http://schemas.microsoft.com/office/word/2010/wordml" xmlns:w15="http://schemas.microsoft.com/office/word/2012/wordml" xmlns:w16cex="http://schemas.microsoft.com/office/word/2018/wordml/cex" xmlns:w16cid="http://schemas.microsoft.com/office/word/2016/wordml/cid" xmlns:w16="http://schemas.microsoft.com/office/word/2018/wordml" xmlns:w16sdtdh="http://schemas.microsoft.com/office/word/2020/wordml/sdtdatahash" xmlns:w16se="http://schemas.microsoft.com/office/word/2015/wordml/symex" xmlns:wpg="http://schemas.microsoft.com/office/word/2010/wordprocessingGroup" xmlns:wpi="http://schemas.microsoft.com/office/word/2010/wordprocessingInk" xmlns:wne="http://schemas.microsoft.com/office/word/2006/wordml" xmlns:wps="http://schemas.microsoft.com/office/word/2010/wordprocessingShape" mc:Ignorable="w14 w15 w16se w16cid w16 w16cex w16sdtdh wp14">
   <w:footnote w:type="separator" w:id="-1">
     <w:p>
       <w:r>
@@ -3209,7 +3442,7 @@
 </file>
 
 <file path=word/numbering.xml><?xml version="1.0" encoding="utf-8"?>
-<w:numbering xmlns:wpc="http://schemas.microsoft.com/office/word/2010/wordprocessingCanvas" xmlns:cx="http://schemas.microsoft.com/office/drawing/2014/chartex" xmlns:cx1="http://schemas.microsoft.com/office/drawing/2015/9/8/chartex" xmlns:cx2="http://schemas.microsoft.com/office/drawing/2015/10/21/chartex" xmlns:cx3="http://schemas.microsoft.com/office/drawing/2016/5/9/chartex" xmlns:cx4="http://schemas.microsoft.com/office/drawing/2016/5/10/chartex" xmlns:cx5="http://schemas.microsoft.com/office/drawing/2016/5/11/chartex" xmlns:cx6="http://schemas.microsoft.com/office/drawing/2016/5/12/chartex" xmlns:cx7="http://schemas.microsoft.com/office/drawing/2016/5/13/chartex" xmlns:cx8="http://schemas.microsoft.com/office/drawing/2016/5/14/chartex" xmlns:mc="http://schemas.openxmlformats.org/markup-compatibility/2006" xmlns:aink="http://schemas.microsoft.com/office/drawing/2016/ink" xmlns:am3d="http://schemas.microsoft.com/office/drawing/2017/model3d" xmlns:o="urn:schemas-microsoft-com:office:office" xmlns:oel="http://schemas.microsoft.com/office/2019/extlst" xmlns:r="http://schemas.openxmlformats.org/officeDocument/2006/relationships" xmlns:m="http://schemas.openxmlformats.org/officeDocument/2006/math" xmlns:v="urn:schemas-microsoft-com:vml" xmlns:wp14="http://schemas.microsoft.com/office/word/2010/wordprocessingDrawing" xmlns:wp="http://schemas.openxmlformats.org/drawingml/2006/wordprocessingDrawing" xmlns:w10="urn:schemas-microsoft-com:office:word" xmlns:w="http://schemas.openxmlformats.org/wordprocessingml/2006/main" xmlns:w14="http://schemas.microsoft.com/office/word/2010/wordml" xmlns:w15="http://schemas.microsoft.com/office/word/2012/wordml" xmlns:w16cex="http://schemas.microsoft.com/office/word/2018/wordml/cex" xmlns:w16cid="http://schemas.microsoft.com/office/word/2016/wordml/cid" xmlns:w16="http://schemas.microsoft.com/office/word/2018/wordml" xmlns:w16sdtdh="http://schemas.microsoft.com/office/word/2020/wordml/sdtdatahash" xmlns:w16se="http://schemas.microsoft.com/office/word/2015/wordml/symex" xmlns:wpg="http://schemas.microsoft.com/office/word/2010/wordprocessingGroup" xmlns:wpi="http://schemas.microsoft.com/office/word/2010/wordprocessingInk" xmlns:wne="http://schemas.microsoft.com/office/word/2006/wordml" xmlns:wps="http://schemas.microsoft.com/office/word/2010/wordprocessingShape" mc:Ignorable="w14 w15 w16se w16cid w16 w16cex w16sdtdh wp14">
+<w:numbering xmlns:wpc="http://schemas.microsoft.com/office/word/2010/wordprocessingCanvas" xmlns:cx="http://schemas.microsoft.com/office/drawing/2014/chartex" xmlns:cx1="http://schemas.microsoft.com/office/drawing/2015/9/8/chartex" xmlns:cx2="http://schemas.microsoft.com/office/drawing/2015/10/21/chartex" xmlns:cx3="http://schemas.microsoft.com/office/drawing/2016/5/9/chartex" xmlns:cx4="http://schemas.microsoft.com/office/drawing/2016/5/10/chartex" xmlns:cx5="http://schemas.microsoft.com/office/drawing/2016/5/11/chartex" xmlns:cx6="http://schemas.microsoft.com/office/drawing/2016/5/12/chartex" xmlns:cx7="http://schemas.microsoft.com/office/drawing/2016/5/13/chartex" xmlns:cx8="http://schemas.microsoft.com/office/drawing/2016/5/14/chartex" xmlns:mc="http://schemas.openxmlformats.org/markup-compatibility/2006" xmlns:aink="http://schemas.microsoft.com/office/drawing/2016/ink" xmlns:am3d="http://schemas.microsoft.com/office/drawing/2017/model3d" xmlns:o="urn:schemas-microsoft-com:office:office" xmlns:r="http://schemas.openxmlformats.org/officeDocument/2006/relationships" xmlns:m="http://schemas.openxmlformats.org/officeDocument/2006/math" xmlns:v="urn:schemas-microsoft-com:vml" xmlns:wp14="http://schemas.microsoft.com/office/word/2010/wordprocessingDrawing" xmlns:wp="http://schemas.openxmlformats.org/drawingml/2006/wordprocessingDrawing" xmlns:w10="urn:schemas-microsoft-com:office:word" xmlns:w="http://schemas.openxmlformats.org/wordprocessingml/2006/main" xmlns:w14="http://schemas.microsoft.com/office/word/2010/wordml" xmlns:w15="http://schemas.microsoft.com/office/word/2012/wordml" xmlns:w16cex="http://schemas.microsoft.com/office/word/2018/wordml/cex" xmlns:w16cid="http://schemas.microsoft.com/office/word/2016/wordml/cid" xmlns:w16="http://schemas.microsoft.com/office/word/2018/wordml" xmlns:w16sdtdh="http://schemas.microsoft.com/office/word/2020/wordml/sdtdatahash" xmlns:w16se="http://schemas.microsoft.com/office/word/2015/wordml/symex" xmlns:wpg="http://schemas.microsoft.com/office/word/2010/wordprocessingGroup" xmlns:wpi="http://schemas.microsoft.com/office/word/2010/wordprocessingInk" xmlns:wne="http://schemas.microsoft.com/office/word/2006/wordml" xmlns:wps="http://schemas.microsoft.com/office/word/2010/wordprocessingShape" mc:Ignorable="w14 w15 w16se w16cid w16 w16cex w16sdtdh wp14">
   <w:abstractNum w:abstractNumId="0" w15:restartNumberingAfterBreak="0">
     <w:nsid w:val="65606B01"/>
     <w:multiLevelType w:val="hybridMultilevel"/>

</xml_diff>